<commit_message>
update draft and SI figs
</commit_message>
<xml_diff>
--- a/manuscript/Draft07.docx
+++ b/manuscript/Draft07.docx
@@ -991,8 +991,6 @@
       </w:r>
       <w:r>
         <w:rPr>
-          <w:i/>
-          <w:iCs/>
           <w:color w:val="000000"/>
         </w:rPr>
         <w:t>MSSA</w:t>
@@ -1005,10 +1003,17 @@
       </w:r>
       <w:r>
         <w:rPr>
-          <w:i/>
-          <w:color w:val="000000"/>
-        </w:rPr>
-        <w:t>MRSA.</w:t>
+          <w:iCs/>
+          <w:color w:val="000000"/>
+        </w:rPr>
+        <w:t>MRSA</w:t>
+      </w:r>
+      <w:r>
+        <w:rPr>
+          <w:i/>
+          <w:color w:val="000000"/>
+        </w:rPr>
+        <w:t>.</w:t>
       </w:r>
       <w:r>
         <w:rPr>
@@ -1994,7 +1999,13 @@
         <w:t>mechanisms</w:t>
       </w:r>
       <w:r>
-        <w:t xml:space="preserve"> behind transmission, </w:t>
+        <w:t xml:space="preserve"> behind </w:t>
+      </w:r>
+      <w:r>
+        <w:t xml:space="preserve">the </w:t>
+      </w:r>
+      <w:r>
+        <w:t xml:space="preserve">transmission, </w:t>
       </w:r>
       <w:r>
         <w:t>co-existence</w:t>
@@ -2568,7 +2579,13 @@
         <w:t>Third, while it is recognized that colonization often is a pre-requisite of infection, likelihoods of infection given carriage are poorly understood</w:t>
       </w:r>
       <w:r>
-        <w:t xml:space="preserve"> and in consequence surveillance not systematized</w:t>
+        <w:t xml:space="preserve"> and in consequence surveillance </w:t>
+      </w:r>
+      <w:r>
+        <w:t xml:space="preserve">is </w:t>
+      </w:r>
+      <w:r>
+        <w:t>not systematized</w:t>
       </w:r>
       <w:r>
         <w:t xml:space="preserve"> </w:t>
@@ -2838,7 +2855,56 @@
         <w:t xml:space="preserve"> that were once confined to hospital circulation such as</w:t>
       </w:r>
       <w:r>
-        <w:t xml:space="preserve"> CA-MRSA clone-USA300 in the United States with enhanced features compared to HA-MRSA </w:t>
+        <w:t xml:space="preserve"> CA-MRSA clone-USA300 in the United States with enhanced features compared to HA-MRSA</w:t>
+      </w:r>
+      <w:r>
+        <w:t xml:space="preserve"> </w:t>
+      </w:r>
+      <w:r>
+        <w:fldChar w:fldCharType="begin"/>
+      </w:r>
+      <w:r>
+        <w:instrText xml:space="preserve"> ADDIN ZOTERO_ITEM CSL_CITATION {"citationID":"a472s0h9nv","properties":{"formattedCitation":"{\\i{}(9, 27)}","plainCitation":"(9, 27)","noteIndex":0},"citationItems":[{"id":139,"uris":["http://zotero.org/users/9551388/items/8YH6PN76"],"itemData":{"id":139,"type":"article-journal","abstract":"Staphylococcus aureus is a prominent cause of human infections globally. The high prevalence of infections is compounded by antibiotic resistance—a signiﬁcant problem for treatment. Methicillin-resistant S. aureus (MRSA) is endemic in hospitals and healthcare facilities worldwide, and is an increasingly common cause of community-associated bacterial infections in industrialized countries. Although much focus is placed on the role of S. aureus as a human pathogen, it is in fact a human commensal organism that has had a relatively long coexistence with the human host. Many S. aureus infections can be explained by host susceptibility or other predisposing risk factors. On the other hand, the emergence/re-emergence of successful S. aureus clones (referred to as epidemic waves) suggests a rapid bacterial adaption and evolution, which includes the emergence of antibiotic resistance and increased virulence and/or transmissibility. It is within this context that we review our understanding of selected S. aureus epidemic waves, and highlight the use of genome sequencing as a means to better understand the evolution of each lineage.","container-title":"Infection, Genetics and Evolution","DOI":"10.1016/j.meegid.2013.04.030","ISSN":"15671348","journalAbbreviation":"Infection, Genetics and Evolution","language":"en","page":"563-574","source":"DOI.org (Crossref)","title":"Evolution of community- and healthcare-associated methicillin-resistant Staphylococcus aureus","volume":"21","author":[{"family":"Uhlemann","given":"Anne-Catrin"},{"family":"Otto","given":"Michael"},{"family":"Lowy","given":"Franklin D."},{"family":"DeLeo","given":"Frank R."}],"issued":{"date-parts":[["2014",1]]}}},{"id":909,"uris":["http://zotero.org/users/9551388/items/92WNR89D"],"itemData":{"id":909,"type":"article-journal","abstract":"Methicillin-resistant Staphylococcus aureus (MRSA) is an important cause of morbidity and mortality in both hospitals and the community. Traditionally, MRSA was mainly hospital-associated (HA-MRSA), but in the past decade communityassociated strains (CA-MRSA) have spread widely. CA-MRSA strains seem to have significantly lower biological costs of resistance, and hence it has been speculated that they may replace HA-MRSA strains in the hospital. Such a replacement could potentially have major consequences for public health, as there are differences in the resistance spectra of the two strains as well as possible differences in their clinical effects. Here we assess the impact of competition between HA- and CAMRSA using epidemiological models which integrate realistic data on drug-usage frequencies, resistance profiles, contact, and age structures. By explicitly accounting for the differing antibiotic usage frequencies in the hospital and the community, we find that coexistence between the strains is a possible outcome, as selection favors CA-MRSA in the community, because of its lower cost of resistance, while it favors HA-MRSA in the hospital, because of its broader resistance spectrum. Incorporating realistic degrees of age- and treatment-structure into the model significantly increases the parameter ranges over which coexistence is possible. Thus, our results indicate that the large heterogeneities existing in human populations make coexistence between hospital- and community-associated strains of MRSA a likely outcome.","container-title":"PLoS Pathogens","DOI":"10.1371/journal.ppat.1003134","ISSN":"1553-7374","issue":"2","journalAbbreviation":"PLoS Pathog","language":"en","page":"e1003134","source":"DOI.org (Crossref)","title":"Hospital-Community Interactions Foster Coexistence between Methicillin-Resistant Strains of Staphylococcus aureus","volume":"9","author":[{"family":"Kouyos","given":"Roger"},{"family":"Klein","given":"Eili"},{"family":"Grenfell","given":"Bryan"}],"editor":[{"family":"Levin","given":"Bruce R."}],"issued":{"date-parts":[["2013",2,28]]}}}],"schema":"https://github.com/citation-style-language/schema/raw/master/csl-citation.json"} </w:instrText>
+      </w:r>
+      <w:r>
+        <w:fldChar w:fldCharType="separate"/>
+      </w:r>
+      <w:r>
+        <w:rPr>
+          <w:i/>
+          <w:iCs/>
+          <w:lang w:val="en-GB"/>
+        </w:rPr>
+        <w:t>(9, 27)</w:t>
+      </w:r>
+      <w:r>
+        <w:fldChar w:fldCharType="end"/>
+      </w:r>
+      <w:r>
+        <w:t xml:space="preserve"> as well as different populations circulating in both settings </w:t>
+      </w:r>
+      <w:r>
+        <w:fldChar w:fldCharType="begin"/>
+      </w:r>
+      <w:r>
+        <w:instrText xml:space="preserve"> ADDIN ZOTERO_ITEM CSL_CITATION {"citationID":"a1n7quafssv","properties":{"formattedCitation":"{\\i{}(30)}","plainCitation":"(30)","noteIndex":0},"citationItems":[{"id":1107,"uris":["http://zotero.org/users/9551388/items/HJP857PL"],"itemData":{"id":1107,"type":"article-journal","abstract":"The Gram-positive species Enterococcus faecium has long been thought of as a harmless commensal of the mammalian GI tract. In the last two decades, however, E. faecium has become an important cause of nosocomial bacteremias. These infections are often difficult to treat owing to the resistance of E. faecium to a large number of antibiotics. In this article, we review the recent transition of E. faecium from commensal to nosocomial pathogen. We focus on population biology-based studies, which suggest that several clonal populations of E. faecium are mostly responsible for causing infections. We also discuss the role of the accessory genome of E. faecium in contributing to the infectious phenotype and examine the role that surface proteins of E. faecium may have in colonization and infection.","container-title":"Future Microbiology","DOI":"10.2217/fmb.09.82","ISSN":"1746-0913, 1746-0921","issue":"9","journalAbbreviation":"Future Microbiology","language":"en","page":"1125-1135","source":"DOI.org (Crossref)","title":"Transition of &lt;i&gt;Enterococcus faecium&lt;/i&gt; from commensal organism to nosocomial pathogen","volume":"4","author":[{"family":"Willems","given":"Rob Jl"},{"family":"Van Schaik","given":"Willem"}],"issued":{"date-parts":[["2009",11]]}}}],"schema":"https://github.com/citation-style-language/schema/raw/master/csl-citation.json"} </w:instrText>
+      </w:r>
+      <w:r>
+        <w:fldChar w:fldCharType="separate"/>
+      </w:r>
+      <w:r>
+        <w:rPr>
+          <w:i/>
+          <w:iCs/>
+          <w:lang w:val="en-GB"/>
+        </w:rPr>
+        <w:t>(30)</w:t>
+      </w:r>
+      <w:r>
+        <w:fldChar w:fldCharType="end"/>
+      </w:r>
+      <w:r>
+        <w:t xml:space="preserve"> </w:t>
       </w:r>
       <w:r>
         <w:t xml:space="preserve">makes epidemiology in </w:t>
@@ -2848,29 +2914,6 @@
       </w:r>
       <w:r>
         <w:t>settings different</w:t>
-      </w:r>
-      <w:r>
-        <w:t xml:space="preserve"> </w:t>
-      </w:r>
-      <w:r>
-        <w:fldChar w:fldCharType="begin"/>
-      </w:r>
-      <w:r>
-        <w:instrText xml:space="preserve"> ADDIN ZOTERO_ITEM CSL_CITATION {"citationID":"a1954kefin6","properties":{"formattedCitation":"{\\i{}(9, 27, 30)}","plainCitation":"(9, 27, 30)","noteIndex":0},"citationItems":[{"id":909,"uris":["http://zotero.org/users/9551388/items/92WNR89D"],"itemData":{"id":909,"type":"article-journal","abstract":"Methicillin-resistant Staphylococcus aureus (MRSA) is an important cause of morbidity and mortality in both hospitals and the community. Traditionally, MRSA was mainly hospital-associated (HA-MRSA), but in the past decade communityassociated strains (CA-MRSA) have spread widely. CA-MRSA strains seem to have significantly lower biological costs of resistance, and hence it has been speculated that they may replace HA-MRSA strains in the hospital. Such a replacement could potentially have major consequences for public health, as there are differences in the resistance spectra of the two strains as well as possible differences in their clinical effects. Here we assess the impact of competition between HA- and CAMRSA using epidemiological models which integrate realistic data on drug-usage frequencies, resistance profiles, contact, and age structures. By explicitly accounting for the differing antibiotic usage frequencies in the hospital and the community, we find that coexistence between the strains is a possible outcome, as selection favors CA-MRSA in the community, because of its lower cost of resistance, while it favors HA-MRSA in the hospital, because of its broader resistance spectrum. Incorporating realistic degrees of age- and treatment-structure into the model significantly increases the parameter ranges over which coexistence is possible. Thus, our results indicate that the large heterogeneities existing in human populations make coexistence between hospital- and community-associated strains of MRSA a likely outcome.","container-title":"PLoS Pathogens","DOI":"10.1371/journal.ppat.1003134","ISSN":"1553-7374","issue":"2","journalAbbreviation":"PLoS Pathog","language":"en","page":"e1003134","source":"DOI.org (Crossref)","title":"Hospital-Community Interactions Foster Coexistence between Methicillin-Resistant Strains of Staphylococcus aureus","volume":"9","author":[{"family":"Kouyos","given":"Roger"},{"family":"Klein","given":"Eili"},{"family":"Grenfell","given":"Bryan"}],"editor":[{"family":"Levin","given":"Bruce R."}],"issued":{"date-parts":[["2013",2,28]]}},"label":"page"},{"id":139,"uris":["http://zotero.org/users/9551388/items/8YH6PN76"],"itemData":{"id":139,"type":"article-journal","abstract":"Staphylococcus aureus is a prominent cause of human infections globally. The high prevalence of infections is compounded by antibiotic resistance—a signiﬁcant problem for treatment. Methicillin-resistant S. aureus (MRSA) is endemic in hospitals and healthcare facilities worldwide, and is an increasingly common cause of community-associated bacterial infections in industrialized countries. Although much focus is placed on the role of S. aureus as a human pathogen, it is in fact a human commensal organism that has had a relatively long coexistence with the human host. Many S. aureus infections can be explained by host susceptibility or other predisposing risk factors. On the other hand, the emergence/re-emergence of successful S. aureus clones (referred to as epidemic waves) suggests a rapid bacterial adaption and evolution, which includes the emergence of antibiotic resistance and increased virulence and/or transmissibility. It is within this context that we review our understanding of selected S. aureus epidemic waves, and highlight the use of genome sequencing as a means to better understand the evolution of each lineage.","container-title":"Infection, Genetics and Evolution","DOI":"10.1016/j.meegid.2013.04.030","ISSN":"15671348","journalAbbreviation":"Infection, Genetics and Evolution","language":"en","page":"563-574","source":"DOI.org (Crossref)","title":"Evolution of community- and healthcare-associated methicillin-resistant Staphylococcus aureus","volume":"21","author":[{"family":"Uhlemann","given":"Anne-Catrin"},{"family":"Otto","given":"Michael"},{"family":"Lowy","given":"Franklin D."},{"family":"DeLeo","given":"Frank R."}],"issued":{"date-parts":[["2014",1]]}}},{"id":1107,"uris":["http://zotero.org/users/9551388/items/HJP857PL"],"itemData":{"id":1107,"type":"article-journal","abstract":"The Gram-positive species Enterococcus faecium has long been thought of as a harmless commensal of the mammalian GI tract. In the last two decades, however, E. faecium has become an important cause of nosocomial bacteremias. These infections are often difficult to treat owing to the resistance of E. faecium to a large number of antibiotics. In this article, we review the recent transition of E. faecium from commensal to nosocomial pathogen. We focus on population biology-based studies, which suggest that several clonal populations of E. faecium are mostly responsible for causing infections. We also discuss the role of the accessory genome of E. faecium in contributing to the infectious phenotype and examine the role that surface proteins of E. faecium may have in colonization and infection.","container-title":"Future Microbiology","DOI":"10.2217/fmb.09.82","ISSN":"1746-0913, 1746-0921","issue":"9","journalAbbreviation":"Future Microbiology","language":"en","page":"1125-1135","source":"DOI.org (Crossref)","title":"Transition of &lt;i&gt;Enterococcus faecium&lt;/i&gt; from commensal organism to nosocomial pathogen","volume":"4","author":[{"family":"Willems","given":"Rob Jl"},{"family":"Van Schaik","given":"Willem"}],"issued":{"date-parts":[["2009",11]]}}}],"schema":"https://github.com/citation-style-language/schema/raw/master/csl-citation.json"} </w:instrText>
-      </w:r>
-      <w:r>
-        <w:fldChar w:fldCharType="separate"/>
-      </w:r>
-      <w:r>
-        <w:rPr>
-          <w:i/>
-          <w:iCs/>
-          <w:lang w:val="en-GB"/>
-        </w:rPr>
-        <w:t>(9, 27, 30)</w:t>
-      </w:r>
-      <w:r>
-        <w:fldChar w:fldCharType="end"/>
       </w:r>
       <w:r>
         <w:t>.</w:t>
@@ -3195,7 +3238,14 @@
         <w:rPr>
           <w:color w:val="000000"/>
         </w:rPr>
-        <w:t xml:space="preserve"> and in absensce of clinical data or research clarifying risk of infection given carriage</w:t>
+        <w:t xml:space="preserve"> and in absensce of clinical data or research clarifying risk of </w:t>
+      </w:r>
+      <w:r>
+        <w:rPr>
+          <w:color w:val="000000"/>
+        </w:rPr>
+        <w:lastRenderedPageBreak/>
+        <w:t>infection given carriage</w:t>
       </w:r>
       <w:r>
         <w:rPr>
@@ -3249,14 +3299,7 @@
         <w:rPr>
           <w:color w:val="000000"/>
         </w:rPr>
-        <w:t xml:space="preserve"> </w:t>
-      </w:r>
-      <w:r>
-        <w:rPr>
-          <w:color w:val="000000"/>
-        </w:rPr>
-        <w:lastRenderedPageBreak/>
-        <w:t xml:space="preserve">each microparasitic infection. Our aim </w:t>
+        <w:t xml:space="preserve"> each microparasitic infection. Our aim </w:t>
       </w:r>
       <w:r>
         <w:rPr>
@@ -3304,7 +3347,19 @@
         <w:rPr>
           <w:color w:val="000000"/>
         </w:rPr>
-        <w:t xml:space="preserve"> nosocomial transmission rates were similar</w:t>
+        <w:t xml:space="preserve"> nosocomial transmission rates </w:t>
+      </w:r>
+      <w:r>
+        <w:rPr>
+          <w:color w:val="000000"/>
+        </w:rPr>
+        <w:t>are</w:t>
+      </w:r>
+      <w:r>
+        <w:rPr>
+          <w:color w:val="000000"/>
+        </w:rPr>
+        <w:t xml:space="preserve"> similar</w:t>
       </w:r>
       <w:r>
         <w:rPr>
@@ -4547,20 +4602,20 @@
         <w:rPr>
           <w:iCs/>
         </w:rPr>
-        <w:t>, and 3.17, 4.18, 6.22, 5.05, 1.25 and 1.85 days in Allen Hospital, Harkness Pavilion, Milstein Hospital, Mschony, Presbyterian Hospital and</w:t>
-      </w:r>
-      <w:r>
-        <w:rPr>
-          <w:iCs/>
-        </w:rPr>
-        <w:t xml:space="preserve"> a fictitious unit </w:t>
+        <w:t xml:space="preserve">, and 3.17, 4.18, 6.22, 5.05, 1.25 and 1.85 days in Allen Hospital, </w:t>
       </w:r>
       <w:r>
         <w:rPr>
           <w:iCs/>
         </w:rPr>
         <w:lastRenderedPageBreak/>
-        <w:t>'</w:t>
+        <w:t>Harkness Pavilion, Milstein Hospital, Mschony, Presbyterian Hospital and</w:t>
+      </w:r>
+      <w:r>
+        <w:rPr>
+          <w:iCs/>
+        </w:rPr>
+        <w:t xml:space="preserve"> a fictitious unit '</w:t>
       </w:r>
       <w:r>
         <w:rPr>
@@ -6390,7 +6445,19 @@
         <w:rPr>
           <w:rFonts w:eastAsiaTheme="minorEastAsia"/>
         </w:rPr>
-        <w:t xml:space="preserve"> at the hospital level, aggregation of time series shown in </w:t>
+        <w:t xml:space="preserve"> at the hospital level, aggregation of time</w:t>
+      </w:r>
+      <w:r>
+        <w:rPr>
+          <w:rFonts w:eastAsiaTheme="minorEastAsia"/>
+        </w:rPr>
+        <w:t>-</w:t>
+      </w:r>
+      <w:r>
+        <w:rPr>
+          <w:rFonts w:eastAsiaTheme="minorEastAsia"/>
+        </w:rPr>
+        <w:t xml:space="preserve">series shown in </w:t>
       </w:r>
       <w:r>
         <w:rPr>
@@ -6517,6 +6584,7 @@
         <w:rPr>
           <w:rFonts w:eastAsiaTheme="minorEastAsia"/>
         </w:rPr>
+        <w:lastRenderedPageBreak/>
         <w:t>posterior and truth ensemble simulation</w:t>
       </w:r>
       <w:r>
@@ -6616,7 +6684,6 @@
           <w:rPr>
             <w:rFonts w:ascii="Cambria Math" w:eastAsiaTheme="minorEastAsia" w:hAnsi="Cambria Math"/>
           </w:rPr>
-          <w:lastRenderedPageBreak/>
           <m:t>{</m:t>
         </m:r>
         <m:r>
@@ -8287,7 +8354,11 @@
         <w:t xml:space="preserve"> </w:t>
       </w:r>
       <w:r>
-        <w:t xml:space="preserve">below expected values (under the diagonal line), indicating </w:t>
+        <w:t xml:space="preserve">below expected values (under the diagonal line), </w:t>
+      </w:r>
+      <w:r>
+        <w:lastRenderedPageBreak/>
+        <w:t xml:space="preserve">indicating </w:t>
       </w:r>
       <w:r>
         <w:t>slightly narrow uncertainty</w:t>
@@ -8329,11 +8400,13 @@
         <w:t xml:space="preserve">). </w:t>
       </w:r>
       <w:r>
-        <w:t xml:space="preserve">We found the calibration at building </w:t>
-      </w:r>
-      <w:r>
-        <w:lastRenderedPageBreak/>
-        <w:t>scale (</w:t>
+        <w:t xml:space="preserve">We found the calibration at </w:t>
+      </w:r>
+      <w:r>
+        <w:t xml:space="preserve">the </w:t>
+      </w:r>
+      <w:r>
+        <w:t>building scale (</w:t>
       </w:r>
       <w:r>
         <w:rPr>
@@ -8430,6 +8503,12 @@
           <w:color w:val="000000" w:themeColor="text1"/>
         </w:rPr>
         <w:t>)</w:t>
+      </w:r>
+      <w:r>
+        <w:rPr>
+          <w:color w:val="000000" w:themeColor="text1"/>
+        </w:rPr>
+        <w:t>.</w:t>
       </w:r>
     </w:p>
     <w:p>
@@ -8682,7 +8761,21 @@
           <w:iCs/>
           <w:color w:val="5F497A" w:themeColor="accent4" w:themeShade="BF"/>
         </w:rPr>
-        <w:t>4.2. How nosocomial transmission findings and effective sensitivitty match prior findings</w:t>
+        <w:t xml:space="preserve">4.2. How nosocomial transmission findings and effective </w:t>
+      </w:r>
+      <w:r>
+        <w:rPr>
+          <w:iCs/>
+          <w:color w:val="5F497A" w:themeColor="accent4" w:themeShade="BF"/>
+        </w:rPr>
+        <w:t>sensitivity</w:t>
+      </w:r>
+      <w:r>
+        <w:rPr>
+          <w:iCs/>
+          <w:color w:val="5F497A" w:themeColor="accent4" w:themeShade="BF"/>
+        </w:rPr>
+        <w:t xml:space="preserve"> match prior findings</w:t>
       </w:r>
       <w:r>
         <w:rPr>
@@ -8821,7 +8914,19 @@
         <w:rPr>
           <w:iCs/>
         </w:rPr>
-        <w:t xml:space="preserve"> due to short lenght of stay in hospital, sparse surveillance data and </w:t>
+        <w:t xml:space="preserve"> due to short lenght of stay in </w:t>
+      </w:r>
+      <w:r>
+        <w:rPr>
+          <w:iCs/>
+        </w:rPr>
+        <w:t xml:space="preserve">the </w:t>
+      </w:r>
+      <w:r>
+        <w:rPr>
+          <w:iCs/>
+        </w:rPr>
+        <w:t xml:space="preserve">hospital, sparse surveillance data and </w:t>
       </w:r>
       <w:r>
         <w:rPr>
@@ -8989,7 +9094,19 @@
         <w:rPr>
           <w:iCs/>
         </w:rPr>
-        <w:t>, and disentangles space and time-varying contacts from the nosomocial transmission</w:t>
+        <w:t xml:space="preserve">, and disentangles space and time-varying contacts from the </w:t>
+      </w:r>
+      <w:r>
+        <w:rPr>
+          <w:iCs/>
+        </w:rPr>
+        <w:t>nosocomial</w:t>
+      </w:r>
+      <w:r>
+        <w:rPr>
+          <w:iCs/>
+        </w:rPr>
+        <w:t xml:space="preserve"> transmission</w:t>
       </w:r>
       <w:r>
         <w:rPr>
@@ -9207,6 +9324,7 @@
       </w:r>
       <w:commentRangeStart w:id="5"/>
       <w:commentRangeStart w:id="6"/>
+      <w:commentRangeStart w:id="7"/>
       <w:r>
         <w:t>The model simulations allow estimation of the relative contributions of importation and nosocomial transmission to the overall burden of different bacterial pathogens as well as the prevalence in the hospital.</w:t>
       </w:r>
@@ -9223,6 +9341,13 @@
           <w:rStyle w:val="CommentReference"/>
         </w:rPr>
         <w:commentReference w:id="6"/>
+      </w:r>
+      <w:commentRangeEnd w:id="7"/>
+      <w:r>
+        <w:rPr>
+          <w:rStyle w:val="CommentReference"/>
+        </w:rPr>
+        <w:commentReference w:id="7"/>
       </w:r>
     </w:p>
     <w:p>
@@ -9312,7 +9437,14 @@
         <w:rPr>
           <w:iCs/>
         </w:rPr>
-        <w:t xml:space="preserve">. It is also one of the most challenging processes to understand and quantify. </w:t>
+        <w:t xml:space="preserve">. It is also one of the most </w:t>
+      </w:r>
+      <w:r>
+        <w:rPr>
+          <w:iCs/>
+        </w:rPr>
+        <w:lastRenderedPageBreak/>
+        <w:t xml:space="preserve">challenging processes to understand and quantify. </w:t>
       </w:r>
       <w:r>
         <w:rPr>
@@ -9330,14 +9462,7 @@
         <w:rPr>
           <w:color w:val="000000"/>
         </w:rPr>
-        <w:t xml:space="preserve"> both direct and </w:t>
-      </w:r>
-      <w:r>
-        <w:rPr>
-          <w:color w:val="000000"/>
-        </w:rPr>
-        <w:lastRenderedPageBreak/>
-        <w:t xml:space="preserve">indirect modes of transmission in the same parameter </w:t>
+        <w:t xml:space="preserve"> both direct and indirect modes of transmission in the same parameter </w:t>
       </w:r>
       <m:oMath>
         <m:r>
@@ -10116,8 +10241,8 @@
         </w:rPr>
         <w:t xml:space="preserve">. </w:t>
       </w:r>
-      <w:commentRangeStart w:id="7"/>
       <w:commentRangeStart w:id="8"/>
+      <w:commentRangeStart w:id="9"/>
       <w:r>
         <w:rPr>
           <w:iCs/>
@@ -10153,19 +10278,19 @@
         </w:rPr>
         <w:t xml:space="preserve"> settings in clinics will help to contextualize the estimated values. Ultimately explicit modeling-inference systems that embed the mechanism listed will allow to have a quantitative framework to design surveillance strategies and understand trade-offs between screening and diagnostic.</w:t>
       </w:r>
-      <w:commentRangeEnd w:id="7"/>
+      <w:commentRangeEnd w:id="8"/>
       <w:r>
         <w:rPr>
           <w:rStyle w:val="CommentReference"/>
         </w:rPr>
-        <w:commentReference w:id="7"/>
-      </w:r>
-      <w:commentRangeEnd w:id="8"/>
+        <w:commentReference w:id="8"/>
+      </w:r>
+      <w:commentRangeEnd w:id="9"/>
       <w:r>
         <w:rPr>
           <w:rStyle w:val="CommentReference"/>
         </w:rPr>
-        <w:commentReference w:id="8"/>
+        <w:commentReference w:id="9"/>
       </w:r>
     </w:p>
     <w:p>
@@ -10218,7 +10343,11 @@
         <w:t>s</w:t>
       </w:r>
       <w:r>
-        <w:t xml:space="preserve"> the highest likelihood of detection, it has the lowest nosocomial transmission rate, which is almost negligible, suggesting that most nosocomial infections can be associated with infections with host commensal strains that are not transmitted, as was reported empirically </w:t>
+        <w:t xml:space="preserve"> the highest likelihood of detection, it has the lowest nosocomial transmission rate, which is almost negligible, suggesting that most nosocomial infections can be associated with infections with host commensal strains that are not </w:t>
+      </w:r>
+      <w:r>
+        <w:lastRenderedPageBreak/>
+        <w:t xml:space="preserve">transmitted, as was reported empirically </w:t>
       </w:r>
       <w:r>
         <w:fldChar w:fldCharType="begin"/>
@@ -10247,17 +10376,13 @@
         <w:t>Our estimates also</w:t>
       </w:r>
       <w:r>
-        <w:t xml:space="preserve"> suggest that other indirect </w:t>
-      </w:r>
-      <w:r>
-        <w:lastRenderedPageBreak/>
-        <w:t>modes of transmission as environmentally mediated and healthcare worker mediated are negliglible, we did not find any prior study re</w:t>
-      </w:r>
-      <w:r>
-        <w:t>s</w:t>
-      </w:r>
-      <w:r>
-        <w:t xml:space="preserve">porting health care environmental reservoirs or HCW transmission for </w:t>
+        <w:t xml:space="preserve"> suggest that other indirect modes of transmission as environmentally mediated and healthcare worker mediated are negliglible, we did not find any prior study </w:t>
+      </w:r>
+      <w:r>
+        <w:t>reporting</w:t>
+      </w:r>
+      <w:r>
+        <w:t xml:space="preserve"> health care environmental reservoirs or HCW transmission for </w:t>
       </w:r>
       <w:r>
         <w:rPr>
@@ -10465,7 +10590,37 @@
         <w:rPr>
           <w:color w:val="000000"/>
         </w:rPr>
-        <w:t xml:space="preserve">is know to have a positive correlation with surveillance data of carbapenemase-positive isolates, which are also report to have a higher transmissibility compared to carpenemase-negative </w:t>
+        <w:t>is known</w:t>
+      </w:r>
+      <w:r>
+        <w:rPr>
+          <w:color w:val="000000"/>
+        </w:rPr>
+        <w:t xml:space="preserve"> to have a positive correlation with surveillance data of carbapenemase-positive isolates, which are also </w:t>
+      </w:r>
+      <w:r>
+        <w:rPr>
+          <w:color w:val="000000"/>
+        </w:rPr>
+        <w:t>reported</w:t>
+      </w:r>
+      <w:r>
+        <w:rPr>
+          <w:color w:val="000000"/>
+        </w:rPr>
+        <w:t xml:space="preserve"> to have higher transmissibility compared to </w:t>
+      </w:r>
+      <w:r>
+        <w:rPr>
+          <w:color w:val="000000"/>
+        </w:rPr>
+        <w:t>carbapenemase-negative</w:t>
+      </w:r>
+      <w:r>
+        <w:rPr>
+          <w:color w:val="000000"/>
+        </w:rPr>
+        <w:t xml:space="preserve"> </w:t>
       </w:r>
       <w:r>
         <w:rPr>
@@ -10785,7 +10940,19 @@
         <w:rPr>
           <w:color w:val="000000"/>
         </w:rPr>
-        <w:t xml:space="preserve">In </w:t>
+        <w:t>In</w:t>
+      </w:r>
+      <w:r>
+        <w:rPr>
+          <w:color w:val="000000"/>
+        </w:rPr>
+        <w:t xml:space="preserve"> Ref</w:t>
+      </w:r>
+      <w:r>
+        <w:rPr>
+          <w:color w:val="000000"/>
+        </w:rPr>
+        <w:t xml:space="preserve"> </w:t>
       </w:r>
       <w:r>
         <w:rPr>
@@ -10842,7 +11009,19 @@
         <w:rPr>
           <w:color w:val="000000"/>
         </w:rPr>
-        <w:t xml:space="preserve"> the identifiability of the model-inference, they estimate nosocomial transmission</w:t>
+        <w:t xml:space="preserve"> the identifiability of the model-inference</w:t>
+      </w:r>
+      <w:r>
+        <w:rPr>
+          <w:color w:val="000000"/>
+        </w:rPr>
+        <w:t xml:space="preserve"> construct</w:t>
+      </w:r>
+      <w:r>
+        <w:rPr>
+          <w:color w:val="000000"/>
+        </w:rPr>
+        <w:t>, they estimate nosocomial transmission</w:t>
       </w:r>
       <w:r>
         <w:rPr>
@@ -11197,13 +11376,13 @@
         <w:rPr>
           <w:color w:val="000000"/>
         </w:rPr>
-        <w:t xml:space="preserve">Our system </w:t>
-      </w:r>
-      <w:r>
-        <w:rPr>
-          <w:color w:val="000000"/>
-        </w:rPr>
-        <w:t xml:space="preserve">estimates higher nosocomial transmission for </w:t>
+        <w:t>We estimate</w:t>
+      </w:r>
+      <w:r>
+        <w:rPr>
+          <w:color w:val="000000"/>
+        </w:rPr>
+        <w:t xml:space="preserve"> higher nosocomial transmission for </w:t>
       </w:r>
       <w:r>
         <w:rPr>
@@ -11273,7 +11452,19 @@
         <w:rPr>
           <w:color w:val="000000"/>
         </w:rPr>
-        <w:t xml:space="preserve"> that is compensated with a higher transmission </w:t>
+        <w:t xml:space="preserve"> </w:t>
+      </w:r>
+      <w:r>
+        <w:rPr>
+          <w:color w:val="000000"/>
+        </w:rPr>
+        <w:t>which</w:t>
+      </w:r>
+      <w:r>
+        <w:rPr>
+          <w:color w:val="000000"/>
+        </w:rPr>
+        <w:t xml:space="preserve"> is compensated with a higher transmission </w:t>
       </w:r>
       <w:r>
         <w:rPr>
@@ -11578,31 +11769,58 @@
         <w:rPr>
           <w:color w:val="000000"/>
         </w:rPr>
-        <w:t xml:space="preserve"> and studies looking at health-care settings are limited. However, the known microbiology and population biology have reported first that </w:t>
-      </w:r>
-      <w:r>
-        <w:rPr>
-          <w:color w:val="000000"/>
-        </w:rPr>
-        <w:t xml:space="preserve">as </w:t>
-      </w:r>
-      <w:r>
-        <w:rPr>
-          <w:color w:val="000000"/>
-        </w:rPr>
-        <w:t>both species</w:t>
-      </w:r>
-      <w:r>
-        <w:rPr>
-          <w:color w:val="000000"/>
-        </w:rPr>
-        <w:t xml:space="preserve"> </w:t>
-      </w:r>
-      <w:r>
-        <w:rPr>
-          <w:color w:val="000000"/>
-        </w:rPr>
-        <w:t>that also</w:t>
+        <w:t xml:space="preserve"> and studies looking at health-care settings are limited. </w:t>
+      </w:r>
+      <w:r>
+        <w:rPr>
+          <w:color w:val="000000"/>
+        </w:rPr>
+        <w:t xml:space="preserve">Ref </w:t>
+      </w:r>
+      <w:r>
+        <w:rPr>
+          <w:color w:val="000000"/>
+        </w:rPr>
+        <w:fldChar w:fldCharType="begin"/>
+      </w:r>
+      <w:r>
+        <w:rPr>
+          <w:color w:val="000000"/>
+        </w:rPr>
+        <w:instrText xml:space="preserve"> ADDIN ZOTERO_ITEM CSL_CITATION {"citationID":"a24h2f9aaaf","properties":{"formattedCitation":"{\\i{}(50)}","plainCitation":"(50)","noteIndex":0},"citationItems":[{"id":1105,"uris":["http://zotero.org/users/9551388/items/TUV9TQPB"],"itemData":{"id":1105,"type":"article-journal","abstract":"Early in its evolution, Enterococcus faecium acquired traits that allowed it to become a successful nosocomial pathogen. E. faecium inherent tenacity to build resistance to antibiotics and environmental stressors that allows the species to thrive in hospital environments. The continual wide use of antibiotics in medicine has been an important driver in the evolution of E. faecium becoming a highly proficient hospital pathogen. For successful prevention and reduction of nosocomial infections with vancomycin resistant E. faecium (VREfm), it is essential to focus on reducing VREfm carriage and spread. The aim of this review is to incorporate microbiological insights of E. faecium into practical infection control recommendations, to reduce the spread of hospital-acquired VREfm (carriage and infections). The spread of VREfm can be controlled by intensified cleaning procedures, antibiotic stewardship, rapid screening of VREfm carriage focused on high-risk populations, and identification of transmission routes through accurate detection and typing methods in outbreak situations. Further, for successful management of E. faecium, continual innovation in the fields of diagnostics, treatment, and eradication is necessary.","container-title":"Antimicrobial Resistance &amp; Infection Control","DOI":"10.1186/s13756-020-00770-1","ISSN":"2047-2994","issue":"1","journalAbbreviation":"Antimicrob Resist Infect Control","language":"en","page":"130","source":"DOI.org (Crossref)","title":"Enterococcus faecium: from microbiological insights to practical recommendations for infection control and diagnostics","title-short":"Enterococcus faecium","volume":"9","author":[{"family":"Zhou","given":"Xuewei"},{"family":"Willems","given":"Rob J. L."},{"family":"Friedrich","given":"Alexander W."},{"family":"Rossen","given":"John W. A."},{"family":"Bathoorn","given":"Erik"}],"issued":{"date-parts":[["2020",12]]}}}],"schema":"https://github.com/citation-style-language/schema/raw/master/csl-citation.json"} </w:instrText>
+      </w:r>
+      <w:r>
+        <w:rPr>
+          <w:color w:val="000000"/>
+        </w:rPr>
+        <w:fldChar w:fldCharType="separate"/>
+      </w:r>
+      <w:r>
+        <w:rPr>
+          <w:i/>
+          <w:iCs/>
+          <w:color w:val="000000"/>
+          <w:lang w:val="en-GB"/>
+        </w:rPr>
+        <w:t>(50)</w:t>
+      </w:r>
+      <w:r>
+        <w:rPr>
+          <w:color w:val="000000"/>
+        </w:rPr>
+        <w:fldChar w:fldCharType="end"/>
+      </w:r>
+      <w:r>
+        <w:rPr>
+          <w:color w:val="000000"/>
+        </w:rPr>
+        <w:t xml:space="preserve"> reports </w:t>
+      </w:r>
+      <w:r>
+        <w:rPr>
+          <w:color w:val="000000"/>
+        </w:rPr>
+        <w:t>that both species</w:t>
       </w:r>
       <w:r>
         <w:rPr>
@@ -11620,7 +11838,19 @@
         <w:rPr>
           <w:color w:val="000000"/>
         </w:rPr>
-        <w:t xml:space="preserve"> genus </w:t>
+        <w:t xml:space="preserve"> genus</w:t>
+      </w:r>
+      <w:r>
+        <w:rPr>
+          <w:color w:val="000000"/>
+        </w:rPr>
+        <w:t xml:space="preserve"> and</w:t>
+      </w:r>
+      <w:r>
+        <w:rPr>
+          <w:color w:val="000000"/>
+        </w:rPr>
+        <w:t xml:space="preserve"> </w:t>
       </w:r>
       <w:r>
         <w:rPr>
@@ -11632,7 +11862,108 @@
         <w:rPr>
           <w:color w:val="000000"/>
         </w:rPr>
-        <w:t xml:space="preserve">survive in the hospital environment for years </w:t>
+        <w:t xml:space="preserve">survive in the hospital environment for years, </w:t>
+      </w:r>
+      <w:r>
+        <w:rPr>
+          <w:color w:val="000000"/>
+        </w:rPr>
+        <w:t xml:space="preserve">and </w:t>
+      </w:r>
+      <w:r>
+        <w:rPr>
+          <w:color w:val="000000"/>
+        </w:rPr>
+        <w:t xml:space="preserve">second </w:t>
+      </w:r>
+      <w:r>
+        <w:rPr>
+          <w:color w:val="000000"/>
+        </w:rPr>
+        <w:t xml:space="preserve">that </w:t>
+      </w:r>
+      <w:r>
+        <w:rPr>
+          <w:i/>
+          <w:iCs/>
+          <w:color w:val="000000"/>
+        </w:rPr>
+        <w:t>E. faecium</w:t>
+      </w:r>
+      <w:r>
+        <w:rPr>
+          <w:color w:val="000000"/>
+        </w:rPr>
+        <w:t xml:space="preserve"> population can be </w:t>
+      </w:r>
+      <w:r>
+        <w:rPr>
+          <w:color w:val="000000"/>
+        </w:rPr>
+        <w:t>sub-</w:t>
+      </w:r>
+      <w:r>
+        <w:rPr>
+          <w:color w:val="000000"/>
+        </w:rPr>
+        <w:t>divided genetically by health</w:t>
+      </w:r>
+      <w:r>
+        <w:rPr>
+          <w:color w:val="000000"/>
+        </w:rPr>
+        <w:t>-</w:t>
+      </w:r>
+      <w:r>
+        <w:rPr>
+          <w:color w:val="000000"/>
+        </w:rPr>
+        <w:t xml:space="preserve">care and </w:t>
+      </w:r>
+      <w:r>
+        <w:rPr>
+          <w:color w:val="000000"/>
+        </w:rPr>
+        <w:t>community-associated</w:t>
+      </w:r>
+      <w:r>
+        <w:rPr>
+          <w:color w:val="000000"/>
+        </w:rPr>
+        <w:t xml:space="preserve"> </w:t>
+      </w:r>
+      <w:r>
+        <w:rPr>
+          <w:color w:val="000000"/>
+        </w:rPr>
+        <w:t xml:space="preserve">strains </w:t>
+      </w:r>
+      <w:r>
+        <w:rPr>
+          <w:color w:val="000000"/>
+        </w:rPr>
+        <w:t xml:space="preserve">but </w:t>
+      </w:r>
+      <w:r>
+        <w:rPr>
+          <w:i/>
+          <w:iCs/>
+          <w:color w:val="000000"/>
+        </w:rPr>
+        <w:t xml:space="preserve">E. faecalis </w:t>
+      </w:r>
+      <w:r>
+        <w:rPr>
+          <w:color w:val="000000"/>
+        </w:rPr>
+        <w:lastRenderedPageBreak/>
+        <w:t>does not</w:t>
+      </w:r>
+      <w:r>
+        <w:rPr>
+          <w:color w:val="000000"/>
+        </w:rPr>
+        <w:t xml:space="preserve"> </w:t>
       </w:r>
       <w:r>
         <w:rPr>
@@ -11644,7 +11975,7 @@
         <w:rPr>
           <w:color w:val="000000"/>
         </w:rPr>
-        <w:instrText xml:space="preserve"> ADDIN ZOTERO_ITEM CSL_CITATION {"citationID":"a24h2f9aaaf","properties":{"formattedCitation":"{\\i{}(50)}","plainCitation":"(50)","noteIndex":0},"citationItems":[{"id":1105,"uris":["http://zotero.org/users/9551388/items/TUV9TQPB"],"itemData":{"id":1105,"type":"article-journal","abstract":"Early in its evolution, Enterococcus faecium acquired traits that allowed it to become a successful nosocomial pathogen. E. faecium inherent tenacity to build resistance to antibiotics and environmental stressors that allows the species to thrive in hospital environments. The continual wide use of antibiotics in medicine has been an important driver in the evolution of E. faecium becoming a highly proficient hospital pathogen. For successful prevention and reduction of nosocomial infections with vancomycin resistant E. faecium (VREfm), it is essential to focus on reducing VREfm carriage and spread. The aim of this review is to incorporate microbiological insights of E. faecium into practical infection control recommendations, to reduce the spread of hospital-acquired VREfm (carriage and infections). The spread of VREfm can be controlled by intensified cleaning procedures, antibiotic stewardship, rapid screening of VREfm carriage focused on high-risk populations, and identification of transmission routes through accurate detection and typing methods in outbreak situations. Further, for successful management of E. faecium, continual innovation in the fields of diagnostics, treatment, and eradication is necessary.","container-title":"Antimicrobial Resistance &amp; Infection Control","DOI":"10.1186/s13756-020-00770-1","ISSN":"2047-2994","issue":"1","journalAbbreviation":"Antimicrob Resist Infect Control","language":"en","page":"130","source":"DOI.org (Crossref)","title":"Enterococcus faecium: from microbiological insights to practical recommendations for infection control and diagnostics","title-short":"Enterococcus faecium","volume":"9","author":[{"family":"Zhou","given":"Xuewei"},{"family":"Willems","given":"Rob J. L."},{"family":"Friedrich","given":"Alexander W."},{"family":"Rossen","given":"John W. A."},{"family":"Bathoorn","given":"Erik"}],"issued":{"date-parts":[["2020",12]]}}}],"schema":"https://github.com/citation-style-language/schema/raw/master/csl-citation.json"} </w:instrText>
+        <w:instrText xml:space="preserve"> ADDIN ZOTERO_ITEM CSL_CITATION {"citationID":"a2eb5nack39","properties":{"formattedCitation":"{\\i{}(30)}","plainCitation":"(30)","noteIndex":0},"citationItems":[{"id":1107,"uris":["http://zotero.org/users/9551388/items/HJP857PL"],"itemData":{"id":1107,"type":"article-journal","abstract":"The Gram-positive species Enterococcus faecium has long been thought of as a harmless commensal of the mammalian GI tract. In the last two decades, however, E. faecium has become an important cause of nosocomial bacteremias. These infections are often difficult to treat owing to the resistance of E. faecium to a large number of antibiotics. In this article, we review the recent transition of E. faecium from commensal to nosocomial pathogen. We focus on population biology-based studies, which suggest that several clonal populations of E. faecium are mostly responsible for causing infections. We also discuss the role of the accessory genome of E. faecium in contributing to the infectious phenotype and examine the role that surface proteins of E. faecium may have in colonization and infection.","container-title":"Future Microbiology","DOI":"10.2217/fmb.09.82","ISSN":"1746-0913, 1746-0921","issue":"9","journalAbbreviation":"Future Microbiology","language":"en","page":"1125-1135","source":"DOI.org (Crossref)","title":"Transition of &lt;i&gt;Enterococcus faecium&lt;/i&gt; from commensal organism to nosocomial pathogen","volume":"4","author":[{"family":"Willems","given":"Rob Jl"},{"family":"Van Schaik","given":"Willem"}],"issued":{"date-parts":[["2009",11]]}}}],"schema":"https://github.com/citation-style-language/schema/raw/master/csl-citation.json"} </w:instrText>
       </w:r>
       <w:r>
         <w:rPr>
@@ -11659,7 +11990,7 @@
           <w:color w:val="000000"/>
           <w:lang w:val="en-GB"/>
         </w:rPr>
-        <w:t>(50)</w:t>
+        <w:t>(30)</w:t>
       </w:r>
       <w:r>
         <w:rPr>
@@ -11671,25 +12002,91 @@
         <w:rPr>
           <w:color w:val="000000"/>
         </w:rPr>
-        <w:t xml:space="preserve">, </w:t>
-      </w:r>
-      <w:r>
-        <w:rPr>
-          <w:color w:val="000000"/>
-        </w:rPr>
-        <w:t xml:space="preserve">and </w:t>
-      </w:r>
-      <w:r>
-        <w:rPr>
-          <w:color w:val="000000"/>
-        </w:rPr>
-        <w:t xml:space="preserve">second </w:t>
-      </w:r>
-      <w:r>
-        <w:rPr>
-          <w:color w:val="000000"/>
-        </w:rPr>
-        <w:t xml:space="preserve">that </w:t>
+        <w:t xml:space="preserve">. </w:t>
+      </w:r>
+      <w:r>
+        <w:rPr>
+          <w:color w:val="000000"/>
+        </w:rPr>
+        <w:t xml:space="preserve">This </w:t>
+      </w:r>
+      <w:r>
+        <w:rPr>
+          <w:color w:val="000000"/>
+        </w:rPr>
+        <w:t xml:space="preserve">genetically distinct </w:t>
+      </w:r>
+      <w:r>
+        <w:rPr>
+          <w:color w:val="000000"/>
+        </w:rPr>
+        <w:t xml:space="preserve">sub-population </w:t>
+      </w:r>
+      <w:r>
+        <w:rPr>
+          <w:color w:val="000000"/>
+        </w:rPr>
+        <w:t>suggests</w:t>
+      </w:r>
+      <w:r>
+        <w:rPr>
+          <w:color w:val="000000"/>
+        </w:rPr>
+        <w:t xml:space="preserve"> that </w:t>
+      </w:r>
+      <w:r>
+        <w:rPr>
+          <w:color w:val="000000"/>
+        </w:rPr>
+        <w:t xml:space="preserve">evolution selected </w:t>
+      </w:r>
+      <w:r>
+        <w:rPr>
+          <w:color w:val="000000"/>
+        </w:rPr>
+        <w:t xml:space="preserve">strains adapted to health-care settings circulation, </w:t>
+      </w:r>
+      <w:r>
+        <w:rPr>
+          <w:color w:val="000000"/>
+        </w:rPr>
+        <w:t xml:space="preserve">which matches our </w:t>
+      </w:r>
+      <w:r>
+        <w:rPr>
+          <w:color w:val="000000"/>
+        </w:rPr>
+        <w:t>model inference</w:t>
+      </w:r>
+      <w:r>
+        <w:rPr>
+          <w:color w:val="000000"/>
+        </w:rPr>
+        <w:t xml:space="preserve"> estimating</w:t>
+      </w:r>
+      <w:r>
+        <w:rPr>
+          <w:color w:val="000000"/>
+        </w:rPr>
+        <w:t xml:space="preserve"> slightly</w:t>
+      </w:r>
+      <w:r>
+        <w:rPr>
+          <w:color w:val="000000"/>
+        </w:rPr>
+        <w:t xml:space="preserve"> higher </w:t>
+      </w:r>
+      <w:r>
+        <w:rPr>
+          <w:color w:val="000000"/>
+        </w:rPr>
+        <w:t xml:space="preserve">mean </w:t>
+      </w:r>
+      <w:r>
+        <w:rPr>
+          <w:color w:val="000000"/>
+        </w:rPr>
+        <w:t xml:space="preserve">nosocomial transmission for </w:t>
       </w:r>
       <w:r>
         <w:rPr>
@@ -11703,43 +12100,33 @@
         <w:rPr>
           <w:color w:val="000000"/>
         </w:rPr>
-        <w:t xml:space="preserve"> population can be </w:t>
-      </w:r>
-      <w:r>
-        <w:rPr>
-          <w:color w:val="000000"/>
-        </w:rPr>
-        <w:t>sub-</w:t>
-      </w:r>
-      <w:r>
-        <w:rPr>
-          <w:color w:val="000000"/>
-        </w:rPr>
-        <w:t>divided genetically by health</w:t>
-      </w:r>
-      <w:r>
-        <w:rPr>
-          <w:color w:val="000000"/>
-        </w:rPr>
-        <w:t>-</w:t>
-      </w:r>
-      <w:r>
-        <w:rPr>
-          <w:color w:val="000000"/>
-        </w:rPr>
-        <w:t xml:space="preserve">care and community associated </w:t>
-      </w:r>
-      <w:r>
-        <w:rPr>
-          <w:color w:val="000000"/>
-        </w:rPr>
-        <w:t xml:space="preserve">strains </w:t>
-      </w:r>
-      <w:r>
-        <w:rPr>
-          <w:color w:val="000000"/>
-        </w:rPr>
-        <w:t xml:space="preserve">but </w:t>
+        <w:t xml:space="preserve"> than </w:t>
+      </w:r>
+      <w:r>
+        <w:rPr>
+          <w:i/>
+          <w:iCs/>
+          <w:color w:val="000000"/>
+        </w:rPr>
+        <w:t>E. faecalis</w:t>
+      </w:r>
+      <w:r>
+        <w:rPr>
+          <w:color w:val="000000"/>
+        </w:rPr>
+        <w:t>.</w:t>
+      </w:r>
+      <w:r>
+        <w:rPr>
+          <w:color w:val="000000"/>
+        </w:rPr>
+        <w:t xml:space="preserve"> </w:t>
+      </w:r>
+      <w:r>
+        <w:rPr>
+          <w:color w:val="000000"/>
+        </w:rPr>
+        <w:t xml:space="preserve">We also found detection rates were significantly higher for </w:t>
       </w:r>
       <w:r>
         <w:rPr>
@@ -11753,71 +12140,21 @@
         <w:rPr>
           <w:color w:val="000000"/>
         </w:rPr>
-        <w:t>does not</w:t>
-      </w:r>
-      <w:r>
-        <w:rPr>
-          <w:color w:val="000000"/>
-        </w:rPr>
-        <w:t xml:space="preserve"> </w:t>
-      </w:r>
-      <w:r>
-        <w:rPr>
-          <w:color w:val="000000"/>
-        </w:rPr>
-        <w:fldChar w:fldCharType="begin"/>
-      </w:r>
-      <w:r>
-        <w:rPr>
-          <w:color w:val="000000"/>
-        </w:rPr>
-        <w:instrText xml:space="preserve"> ADDIN ZOTERO_ITEM CSL_CITATION {"citationID":"a2eb5nack39","properties":{"formattedCitation":"{\\i{}(30)}","plainCitation":"(30)","noteIndex":0},"citationItems":[{"id":1107,"uris":["http://zotero.org/users/9551388/items/HJP857PL"],"itemData":{"id":1107,"type":"article-journal","abstract":"The Gram-positive species Enterococcus faecium has long been thought of as a harmless commensal of the mammalian GI tract. In the last two decades, however, E. faecium has become an important cause of nosocomial bacteremias. These infections are often difficult to treat owing to the resistance of E. faecium to a large number of antibiotics. In this article, we review the recent transition of E. faecium from commensal to nosocomial pathogen. We focus on population biology-based studies, which suggest that several clonal populations of E. faecium are mostly responsible for causing infections. We also discuss the role of the accessory genome of E. faecium in contributing to the infectious phenotype and examine the role that surface proteins of E. faecium may have in colonization and infection.","container-title":"Future Microbiology","DOI":"10.2217/fmb.09.82","ISSN":"1746-0913, 1746-0921","issue":"9","journalAbbreviation":"Future Microbiology","language":"en","page":"1125-1135","source":"DOI.org (Crossref)","title":"Transition of &lt;i&gt;Enterococcus faecium&lt;/i&gt; from commensal organism to nosocomial pathogen","volume":"4","author":[{"family":"Willems","given":"Rob Jl"},{"family":"Van Schaik","given":"Willem"}],"issued":{"date-parts":[["2009",11]]}}}],"schema":"https://github.com/citation-style-language/schema/raw/master/csl-citation.json"} </w:instrText>
-      </w:r>
-      <w:r>
-        <w:rPr>
-          <w:color w:val="000000"/>
-        </w:rPr>
-        <w:fldChar w:fldCharType="separate"/>
-      </w:r>
-      <w:r>
-        <w:rPr>
-          <w:i/>
-          <w:iCs/>
-          <w:color w:val="000000"/>
-          <w:lang w:val="en-GB"/>
-        </w:rPr>
-        <w:t>(30)</w:t>
-      </w:r>
-      <w:r>
-        <w:rPr>
-          <w:color w:val="000000"/>
-        </w:rPr>
-        <w:fldChar w:fldCharType="end"/>
-      </w:r>
-      <w:r>
-        <w:rPr>
-          <w:color w:val="000000"/>
-        </w:rPr>
-        <w:t xml:space="preserve">. </w:t>
-      </w:r>
-      <w:r>
-        <w:rPr>
-          <w:color w:val="000000"/>
-        </w:rPr>
-        <w:lastRenderedPageBreak/>
-        <w:t xml:space="preserve">This </w:t>
-      </w:r>
-      <w:r>
-        <w:rPr>
-          <w:color w:val="000000"/>
-        </w:rPr>
-        <w:t xml:space="preserve">genetically distinct </w:t>
-      </w:r>
-      <w:r>
-        <w:rPr>
-          <w:color w:val="000000"/>
-        </w:rPr>
-        <w:t xml:space="preserve">sub-population </w:t>
+        <w:t xml:space="preserve">than </w:t>
+      </w:r>
+      <w:r>
+        <w:rPr>
+          <w:i/>
+          <w:iCs/>
+          <w:color w:val="000000"/>
+        </w:rPr>
+        <w:t>E. faecium</w:t>
+      </w:r>
+      <w:r>
+        <w:rPr>
+          <w:color w:val="000000"/>
+        </w:rPr>
+        <w:t xml:space="preserve">, which </w:t>
       </w:r>
       <w:r>
         <w:rPr>
@@ -11829,140 +12166,6 @@
         <w:rPr>
           <w:color w:val="000000"/>
         </w:rPr>
-        <w:t xml:space="preserve"> that </w:t>
-      </w:r>
-      <w:r>
-        <w:rPr>
-          <w:color w:val="000000"/>
-        </w:rPr>
-        <w:t xml:space="preserve">evolution selected </w:t>
-      </w:r>
-      <w:r>
-        <w:rPr>
-          <w:color w:val="000000"/>
-        </w:rPr>
-        <w:t xml:space="preserve">strains adapted to health-care settings circulation, </w:t>
-      </w:r>
-      <w:r>
-        <w:rPr>
-          <w:color w:val="000000"/>
-        </w:rPr>
-        <w:t xml:space="preserve">which matches our </w:t>
-      </w:r>
-      <w:r>
-        <w:rPr>
-          <w:color w:val="000000"/>
-        </w:rPr>
-        <w:t>model inference</w:t>
-      </w:r>
-      <w:r>
-        <w:rPr>
-          <w:color w:val="000000"/>
-        </w:rPr>
-        <w:t xml:space="preserve"> estimating</w:t>
-      </w:r>
-      <w:r>
-        <w:rPr>
-          <w:color w:val="000000"/>
-        </w:rPr>
-        <w:t xml:space="preserve"> slightly</w:t>
-      </w:r>
-      <w:r>
-        <w:rPr>
-          <w:color w:val="000000"/>
-        </w:rPr>
-        <w:t xml:space="preserve"> higher </w:t>
-      </w:r>
-      <w:r>
-        <w:rPr>
-          <w:color w:val="000000"/>
-        </w:rPr>
-        <w:t xml:space="preserve">mean </w:t>
-      </w:r>
-      <w:r>
-        <w:rPr>
-          <w:color w:val="000000"/>
-        </w:rPr>
-        <w:t xml:space="preserve">nosocomial transmission for </w:t>
-      </w:r>
-      <w:r>
-        <w:rPr>
-          <w:i/>
-          <w:iCs/>
-          <w:color w:val="000000"/>
-        </w:rPr>
-        <w:t>E. faecium</w:t>
-      </w:r>
-      <w:r>
-        <w:rPr>
-          <w:color w:val="000000"/>
-        </w:rPr>
-        <w:t xml:space="preserve"> than </w:t>
-      </w:r>
-      <w:r>
-        <w:rPr>
-          <w:i/>
-          <w:iCs/>
-          <w:color w:val="000000"/>
-        </w:rPr>
-        <w:t>E. faecalis</w:t>
-      </w:r>
-      <w:r>
-        <w:rPr>
-          <w:color w:val="000000"/>
-        </w:rPr>
-        <w:t>.</w:t>
-      </w:r>
-      <w:r>
-        <w:rPr>
-          <w:color w:val="000000"/>
-        </w:rPr>
-        <w:t xml:space="preserve"> </w:t>
-      </w:r>
-      <w:r>
-        <w:rPr>
-          <w:color w:val="000000"/>
-        </w:rPr>
-        <w:t xml:space="preserve">We also found detection rates were significantly higher for </w:t>
-      </w:r>
-      <w:r>
-        <w:rPr>
-          <w:i/>
-          <w:iCs/>
-          <w:color w:val="000000"/>
-        </w:rPr>
-        <w:t xml:space="preserve">E. faecalis </w:t>
-      </w:r>
-      <w:r>
-        <w:rPr>
-          <w:color w:val="000000"/>
-        </w:rPr>
-        <w:t xml:space="preserve">than </w:t>
-      </w:r>
-      <w:r>
-        <w:rPr>
-          <w:i/>
-          <w:iCs/>
-          <w:color w:val="000000"/>
-        </w:rPr>
-        <w:t>E. faecium</w:t>
-      </w:r>
-      <w:r>
-        <w:rPr>
-          <w:color w:val="000000"/>
-        </w:rPr>
-        <w:t xml:space="preserve">, which </w:t>
-      </w:r>
-      <w:r>
-        <w:rPr>
-          <w:color w:val="000000"/>
-        </w:rPr>
-        <w:t>suggests</w:t>
-      </w:r>
-      <w:r>
-        <w:rPr>
-          <w:color w:val="000000"/>
-        </w:rPr>
         <w:t xml:space="preserve"> that under </w:t>
       </w:r>
       <w:r>
@@ -12011,13 +12214,13 @@
         <w:rPr>
           <w:color w:val="000000"/>
         </w:rPr>
-        <w:t xml:space="preserve"> and </w:t>
-      </w:r>
-      <w:r>
-        <w:rPr>
-          <w:color w:val="000000"/>
-        </w:rPr>
-        <w:t xml:space="preserve"> and </w:t>
+        <w:t xml:space="preserve"> and</w:t>
+      </w:r>
+      <w:r>
+        <w:rPr>
+          <w:color w:val="000000"/>
+        </w:rPr>
+        <w:t xml:space="preserve"> </w:t>
       </w:r>
       <w:r>
         <w:rPr>
@@ -12198,7 +12401,19 @@
         <w:rPr>
           <w:color w:val="000000"/>
         </w:rPr>
-        <w:t>with the intention of hav a common quantitative framework we simpli</w:t>
+        <w:t>with the intention of hav</w:t>
+      </w:r>
+      <w:r>
+        <w:rPr>
+          <w:color w:val="000000"/>
+        </w:rPr>
+        <w:t>ing</w:t>
+      </w:r>
+      <w:r>
+        <w:rPr>
+          <w:color w:val="000000"/>
+        </w:rPr>
+        <w:t xml:space="preserve"> a common quantitative framework we simpli</w:t>
       </w:r>
       <w:r>
         <w:rPr>
@@ -12270,7 +12485,19 @@
         <w:rPr>
           <w:color w:val="000000"/>
         </w:rPr>
-        <w:t>Clarification of this limited knowledge in the biology of the infection could provide straight forward values to parametrize our current model-inference framework.</w:t>
+        <w:t xml:space="preserve">Clarification of this limited knowledge in the biology of the infection could provide </w:t>
+      </w:r>
+      <w:r>
+        <w:rPr>
+          <w:color w:val="000000"/>
+        </w:rPr>
+        <w:t>straightforward</w:t>
+      </w:r>
+      <w:r>
+        <w:rPr>
+          <w:color w:val="000000"/>
+        </w:rPr>
+        <w:t xml:space="preserve"> values to parametrize our current model-inference framework.</w:t>
       </w:r>
       <w:r>
         <w:rPr>
@@ -12336,7 +12563,31 @@
         <w:rPr>
           <w:color w:val="000000"/>
         </w:rPr>
-        <w:t xml:space="preserve">have shown to reproduce accuratelly </w:t>
+        <w:t xml:space="preserve">have </w:t>
+      </w:r>
+      <w:r>
+        <w:rPr>
+          <w:color w:val="000000"/>
+        </w:rPr>
+        <w:t xml:space="preserve">been </w:t>
+      </w:r>
+      <w:r>
+        <w:rPr>
+          <w:color w:val="000000"/>
+        </w:rPr>
+        <w:t xml:space="preserve">shown to reproduce </w:t>
+      </w:r>
+      <w:r>
+        <w:rPr>
+          <w:color w:val="000000"/>
+        </w:rPr>
+        <w:t>accurately</w:t>
+      </w:r>
+      <w:r>
+        <w:rPr>
+          <w:color w:val="000000"/>
+        </w:rPr>
+        <w:t xml:space="preserve"> </w:t>
       </w:r>
       <w:r>
         <w:rPr>
@@ -12675,7 +12926,55 @@
         <w:rPr>
           <w:color w:val="000000"/>
         </w:rPr>
-        <w:t xml:space="preserve"> modelled dynamics at daily time-scales; outpatient typically stay some hours and hospital have heterogeneous admission</w:t>
+        <w:t xml:space="preserve"> </w:t>
+      </w:r>
+      <w:r>
+        <w:rPr>
+          <w:color w:val="000000"/>
+        </w:rPr>
+        <w:t>modeled</w:t>
+      </w:r>
+      <w:r>
+        <w:rPr>
+          <w:color w:val="000000"/>
+        </w:rPr>
+        <w:t xml:space="preserve"> dynamics at daily </w:t>
+      </w:r>
+      <w:r>
+        <w:rPr>
+          <w:color w:val="000000"/>
+        </w:rPr>
+        <w:t>time scales</w:t>
+      </w:r>
+      <w:r>
+        <w:rPr>
+          <w:color w:val="000000"/>
+        </w:rPr>
+        <w:t>; outpatient</w:t>
+      </w:r>
+      <w:r>
+        <w:rPr>
+          <w:color w:val="000000"/>
+        </w:rPr>
+        <w:t>s</w:t>
+      </w:r>
+      <w:r>
+        <w:rPr>
+          <w:color w:val="000000"/>
+        </w:rPr>
+        <w:t xml:space="preserve"> typically stay some hours and </w:t>
+      </w:r>
+      <w:r>
+        <w:rPr>
+          <w:color w:val="000000"/>
+        </w:rPr>
+        <w:t>hospitals</w:t>
+      </w:r>
+      <w:r>
+        <w:rPr>
+          <w:color w:val="000000"/>
+        </w:rPr>
+        <w:t xml:space="preserve"> have heterogeneous admission</w:t>
       </w:r>
       <w:r>
         <w:rPr>
@@ -12693,31 +12992,67 @@
         <w:rPr>
           <w:color w:val="000000"/>
         </w:rPr>
-        <w:t>s</w:t>
-      </w:r>
-      <w:r>
-        <w:rPr>
-          <w:color w:val="000000"/>
-        </w:rPr>
         <w:t xml:space="preserve"> patterns during the day</w:t>
       </w:r>
       <w:r>
         <w:rPr>
           <w:color w:val="000000"/>
         </w:rPr>
-        <w:t>. Our model-inference framework provides a ready to use tool to model finer time scales</w:t>
-      </w:r>
-      <w:r>
-        <w:rPr>
-          <w:color w:val="000000"/>
-        </w:rPr>
-        <w:t xml:space="preserve"> as well inference suited to assimilated different data streams collected across different time scales. H</w:t>
-      </w:r>
-      <w:r>
-        <w:rPr>
-          <w:color w:val="000000"/>
-        </w:rPr>
-        <w:t>owever understanding the appropiate</w:t>
+        <w:t xml:space="preserve">. Our model-inference framework provides a </w:t>
+      </w:r>
+      <w:r>
+        <w:rPr>
+          <w:color w:val="000000"/>
+        </w:rPr>
+        <w:t>ready-to-use</w:t>
+      </w:r>
+      <w:r>
+        <w:rPr>
+          <w:color w:val="000000"/>
+        </w:rPr>
+        <w:t xml:space="preserve"> tool to model finer time scales</w:t>
+      </w:r>
+      <w:r>
+        <w:rPr>
+          <w:color w:val="000000"/>
+        </w:rPr>
+        <w:t xml:space="preserve"> as well </w:t>
+      </w:r>
+      <w:r>
+        <w:rPr>
+          <w:color w:val="000000"/>
+        </w:rPr>
+        <w:t xml:space="preserve">as </w:t>
+      </w:r>
+      <w:r>
+        <w:rPr>
+          <w:color w:val="000000"/>
+        </w:rPr>
+        <w:t>inference suited to assimilate different data streams collected across different time scales. H</w:t>
+      </w:r>
+      <w:r>
+        <w:rPr>
+          <w:color w:val="000000"/>
+        </w:rPr>
+        <w:t>owever</w:t>
+      </w:r>
+      <w:r>
+        <w:rPr>
+          <w:color w:val="000000"/>
+        </w:rPr>
+        <w:t>,</w:t>
+      </w:r>
+      <w:r>
+        <w:rPr>
+          <w:color w:val="000000"/>
+        </w:rPr>
+        <w:t xml:space="preserve"> understanding the </w:t>
+      </w:r>
+      <w:r>
+        <w:rPr>
+          <w:color w:val="000000"/>
+        </w:rPr>
+        <w:t>appropriate</w:t>
       </w:r>
       <w:r>
         <w:rPr>
@@ -12729,7 +13064,7 @@
         <w:rPr>
           <w:color w:val="000000"/>
         </w:rPr>
-        <w:t xml:space="preserve"> scale to what model this process is a relevant question; and could reveal</w:t>
+        <w:t xml:space="preserve"> scale to model this process is a relevant question; and could reveal</w:t>
       </w:r>
       <w:r>
         <w:rPr>
@@ -12777,7 +13112,19 @@
         <w:rPr>
           <w:color w:val="000000"/>
         </w:rPr>
-        <w:t>. While the patient contact network used reveal differential contact patterns</w:t>
+        <w:t xml:space="preserve">. While the patient contact network used </w:t>
+      </w:r>
+      <w:r>
+        <w:rPr>
+          <w:color w:val="000000"/>
+        </w:rPr>
+        <w:t>reveals</w:t>
+      </w:r>
+      <w:r>
+        <w:rPr>
+          <w:color w:val="000000"/>
+        </w:rPr>
+        <w:t xml:space="preserve"> differential contact patterns</w:t>
       </w:r>
       <w:r>
         <w:rPr>
@@ -13002,7 +13349,21 @@
           <w:bCs/>
           <w:color w:val="000000"/>
         </w:rPr>
-        <w:t xml:space="preserve">We found that we were able to reproduce observed nosocomial infection data at building and hospital level for eight co-circulating bacterial pathogens. We found both nosocomial transmission and detection rates were bounded for seven of the eight </w:t>
+        <w:t xml:space="preserve">We found that we were able to reproduce observed nosocomial infection data at </w:t>
+      </w:r>
+      <w:r>
+        <w:rPr>
+          <w:bCs/>
+          <w:color w:val="000000"/>
+        </w:rPr>
+        <w:t xml:space="preserve">the </w:t>
+      </w:r>
+      <w:r>
+        <w:rPr>
+          <w:bCs/>
+          <w:color w:val="000000"/>
+        </w:rPr>
+        <w:t xml:space="preserve">building and hospital level for eight co-circulating bacterial pathogens. We found both nosocomial transmission and detection rates were bounded for seven of the eight </w:t>
       </w:r>
       <w:r>
         <w:rPr>
@@ -13252,7 +13613,35 @@
           <w:bCs/>
           <w:color w:val="000000"/>
         </w:rPr>
-        <w:t>We found that while it is hard to find previous quantitative studies measuring nosocomial transmission and detection rates, our estimates overall matches investigations suggesting all the bacterial pathogens considered have substantial nosocomial transmission, and are reported to be difficult to detect due to high fraction of asymptomatic carriage.</w:t>
+        <w:t xml:space="preserve">We found that while it is hard to find previous quantitative studies measuring nosocomial transmission and detection rates, our estimates overall </w:t>
+      </w:r>
+      <w:r>
+        <w:rPr>
+          <w:bCs/>
+          <w:color w:val="000000"/>
+        </w:rPr>
+        <w:t>match</w:t>
+      </w:r>
+      <w:r>
+        <w:rPr>
+          <w:bCs/>
+          <w:color w:val="000000"/>
+        </w:rPr>
+        <w:t xml:space="preserve"> investigations suggesting all the bacterial pathogens considered </w:t>
+      </w:r>
+      <w:r>
+        <w:rPr>
+          <w:bCs/>
+          <w:color w:val="000000"/>
+        </w:rPr>
+        <w:t>are substantially transmitted in healthcare settings</w:t>
+      </w:r>
+      <w:r>
+        <w:rPr>
+          <w:bCs/>
+          <w:color w:val="000000"/>
+        </w:rPr>
+        <w:t>, and are reported to be difficult to detect due to high fraction of asymptomatic carriage.</w:t>
       </w:r>
       <w:r>
         <w:rPr>
@@ -13543,35 +13932,21 @@
           <w:bCs/>
           <w:color w:val="000000"/>
         </w:rPr>
-        <w:t>that</w:t>
-      </w:r>
-      <w:r>
-        <w:rPr>
-          <w:bCs/>
-          <w:color w:val="000000"/>
-        </w:rPr>
-        <w:t xml:space="preserve"> </w:t>
-      </w:r>
-      <w:r>
-        <w:rPr>
-          <w:bCs/>
-          <w:color w:val="000000"/>
-        </w:rPr>
-        <w:t>decrease</w:t>
-      </w:r>
-      <w:r>
-        <w:rPr>
-          <w:bCs/>
-          <w:color w:val="000000"/>
-        </w:rPr>
-        <w:t>s</w:t>
-      </w:r>
-      <w:r>
-        <w:rPr>
-          <w:bCs/>
-          <w:color w:val="000000"/>
-        </w:rPr>
-        <w:t xml:space="preserve"> </w:t>
+        <w:t>that decrease</w:t>
+      </w:r>
+      <w:r>
+        <w:rPr>
+          <w:bCs/>
+          <w:color w:val="000000"/>
+        </w:rPr>
+        <w:t xml:space="preserve"> </w:t>
+      </w:r>
+      <w:r>
+        <w:rPr>
+          <w:bCs/>
+          <w:color w:val="000000"/>
+        </w:rPr>
+        <w:t xml:space="preserve">the </w:t>
       </w:r>
       <w:r>
         <w:rPr>
@@ -13627,7 +14002,21 @@
           <w:bCs/>
           <w:color w:val="000000"/>
         </w:rPr>
-        <w:t>. Simulations of this kind will allow</w:t>
+        <w:t xml:space="preserve">. Simulations of this </w:t>
+      </w:r>
+      <w:r>
+        <w:rPr>
+          <w:bCs/>
+          <w:color w:val="000000"/>
+        </w:rPr>
+        <w:t>type</w:t>
+      </w:r>
+      <w:r>
+        <w:rPr>
+          <w:bCs/>
+          <w:color w:val="000000"/>
+        </w:rPr>
+        <w:t xml:space="preserve"> will allow</w:t>
       </w:r>
       <w:r>
         <w:rPr>
@@ -14529,6 +14918,7 @@
           <w:szCs w:val="24"/>
           <w:lang w:val="en-US"/>
         </w:rPr>
+        <w:lastRenderedPageBreak/>
         <w:t>Overview</w:t>
       </w:r>
     </w:p>
@@ -14544,11 +14934,7 @@
         <w:t>bacterial pathogens</w:t>
       </w:r>
       <w:r>
-        <w:t xml:space="preserve">, we developed an ABM to simulate the dynamics of these organisms in hospital settings. The model was </w:t>
-      </w:r>
-      <w:r>
-        <w:lastRenderedPageBreak/>
-        <w:t xml:space="preserve">informed by patient hospitalization and </w:t>
+        <w:t xml:space="preserve">, we developed an ABM to simulate the dynamics of these organisms in hospital settings. The model was informed by patient hospitalization and </w:t>
       </w:r>
       <w:r>
         <w:t xml:space="preserve">clinical </w:t>
@@ -15215,7 +15601,11 @@
         <w:t>were</w:t>
       </w:r>
       <w:r>
-        <w:t xml:space="preserve"> constructed using hospitalization records. Two patients staying in the same ward on the same day were connected in the contact network as they are expected to have close contact</w:t>
+        <w:t xml:space="preserve"> constructed using hospitalization records. Two patients staying in the same ward on the same day were connected in the </w:t>
+      </w:r>
+      <w:r>
+        <w:lastRenderedPageBreak/>
+        <w:t>contact network as they are expected to have close contact</w:t>
       </w:r>
       <w:r>
         <w:t xml:space="preserve">, </w:t>
@@ -15266,11 +15656,7 @@
         <w:t>d</w:t>
       </w:r>
       <w:r>
-        <w:t xml:space="preserve"> each patient is either </w:t>
-      </w:r>
-      <w:r>
-        <w:lastRenderedPageBreak/>
-        <w:t xml:space="preserve">susceptible (S) or colonized (C). Patients in contact on a given day (those who shared the same ward) can be </w:t>
+        <w:t xml:space="preserve"> each patient is either susceptible (S) or colonized (C). Patients in contact on a given day (those who shared the same ward) can be </w:t>
       </w:r>
       <w:r>
         <w:t xml:space="preserve">converted to carriers </w:t>
@@ -15524,7 +15910,13 @@
         <w:t xml:space="preserve"> all admissions independently </w:t>
       </w:r>
       <w:r>
-        <w:t>but keep track</w:t>
+        <w:t xml:space="preserve">but </w:t>
+      </w:r>
+      <w:r>
+        <w:t>kept</w:t>
+      </w:r>
+      <w:r>
+        <w:t xml:space="preserve"> track</w:t>
       </w:r>
       <w:r>
         <w:t xml:space="preserve"> </w:t>
@@ -16978,7 +17370,11 @@
         <w:t xml:space="preserve"> to encapsulate detection of</w:t>
       </w:r>
       <w:r>
-        <w:t xml:space="preserve"> carriers</w:t>
+        <w:t xml:space="preserve"> </w:t>
+      </w:r>
+      <w:r>
+        <w:lastRenderedPageBreak/>
+        <w:t>carriers</w:t>
       </w:r>
       <w:r>
         <w:t>; independent of patient state</w:t>
@@ -16993,7 +17389,6 @@
         <w:t xml:space="preserve">organisms across wards. </w:t>
       </w:r>
       <w:r>
-        <w:lastRenderedPageBreak/>
         <w:t>W</w:t>
       </w:r>
       <w:r>
@@ -17705,6 +18100,7 @@
         <w:rPr>
           <w:color w:val="000000"/>
         </w:rPr>
+        <w:lastRenderedPageBreak/>
         <w:t>We use the ensemble adjustment Kalman filter (EAKF</w:t>
       </w:r>
       <w:r>
@@ -17768,7 +18164,6 @@
         <w:t xml:space="preserve">detections </w:t>
       </w:r>
       <w:r>
-        <w:lastRenderedPageBreak/>
         <w:t>for micro</w:t>
       </w:r>
       <w:r>
@@ -18242,6 +18637,12 @@
         <w:rPr>
           <w:iCs/>
         </w:rPr>
+        <w:t>,</w:t>
+      </w:r>
+      <w:r>
+        <w:rPr>
+          <w:iCs/>
+        </w:rPr>
         <w:t xml:space="preserve"> the true parameters</w:t>
       </w:r>
       <w:r>
@@ -18733,19 +19134,19 @@
         <w:rPr>
           <w:iCs/>
         </w:rPr>
-        <w:t xml:space="preserve"> but computed</w:t>
-      </w:r>
-      <w:r>
-        <w:rPr>
-          <w:iCs/>
-        </w:rPr>
-        <w:t xml:space="preserve"> </w:t>
-      </w:r>
-      <w:r>
-        <w:rPr>
-          <w:iCs/>
-        </w:rPr>
-        <w:t>usually</w:t>
+        <w:t xml:space="preserve"> but </w:t>
+      </w:r>
+      <w:r>
+        <w:rPr>
+          <w:iCs/>
+        </w:rPr>
+        <w:t xml:space="preserve">is </w:t>
+      </w:r>
+      <w:r>
+        <w:rPr>
+          <w:iCs/>
+        </w:rPr>
+        <w:t>usually computed</w:t>
       </w:r>
       <w:r>
         <w:rPr>
@@ -19799,7 +20200,14 @@
         <w:rPr>
           <w:iCs/>
         </w:rPr>
-        <w:t>. S</w:t>
+        <w:t xml:space="preserve">. </w:t>
+      </w:r>
+      <w:r>
+        <w:rPr>
+          <w:iCs/>
+        </w:rPr>
+        <w:lastRenderedPageBreak/>
+        <w:t>S</w:t>
       </w:r>
       <w:r>
         <w:rPr>
@@ -19932,7 +20340,6 @@
             <w:rPr>
               <w:rFonts w:ascii="Cambria Math" w:hAnsi="Cambria Math"/>
             </w:rPr>
-            <w:lastRenderedPageBreak/>
             <m:t>D(θ,P)</m:t>
           </m:r>
           <m:r>
@@ -20327,30 +20734,7 @@
         <w:t xml:space="preserve"> </w:t>
       </w:r>
       <w:r>
-        <w:t xml:space="preserve">Monte Carlo errors </w:t>
-      </w:r>
-      <w:r>
-        <w:fldChar w:fldCharType="begin"/>
-      </w:r>
-      <w:r>
-        <w:instrText xml:space="preserve"> ADDIN ZOTERO_ITEM CSL_CITATION {"citationID":"a27i8ee7evl","properties":{"formattedCitation":"{\\i{}(75)}","plainCitation":"(75)","noteIndex":0},"citationItems":[{"id":203,"uris":["http://zotero.org/users/9551388/items/EQB5FSRS"],"itemData":{"id":203,"type":"article-journal","abstract":"Monte Carlo methods to evaluate and maximize the likelihood function enable the construction of confidence intervals and hypothesis tests, facilitating scientific investigation using models for which the likelihood function is intractable. When Monte Carlo error can be made small, by sufficiently exhaustive computation, then the standard theory and practice of likelihood-based inference applies. As datasets become larger, and models more complex, situations arise where no reasonable amount of computation can render Monte Carlo error negligible. We develop profile likelihood methodology to provide frequentist inferences that take into account Monte Carlo uncertainty. We investigate the role of this methodology in facilitating inference for computationally challenging dynamic latent variable models. We present examples arising in the study of infectious disease transmission, demonstrating our methodology for inference on nonlinear dynamic models using genetic sequence data and panel time-series data. We also discuss applicability to nonlinear time-series and spatio-temporal data.","container-title":"Journal of The Royal Society Interface","DOI":"10.1098/rsif.2017.0126","ISSN":"1742-5689, 1742-5662","issue":"132","journalAbbreviation":"J. R. Soc. Interface.","language":"en","page":"20170126","source":"DOI.org (Crossref)","title":"Monte Carlo profile confidence intervals for dynamic systems","volume":"14","author":[{"family":"Ionides","given":"E. L."},{"family":"Breto","given":"C."},{"family":"Park","given":"J."},{"family":"Smith","given":"R. A."},{"family":"King","given":"A. A."}],"issued":{"date-parts":[["2017",7]]}}}],"schema":"https://github.com/citation-style-language/schema/raw/master/csl-citation.json"} </w:instrText>
-      </w:r>
-      <w:r>
-        <w:fldChar w:fldCharType="separate"/>
-      </w:r>
-      <w:r>
-        <w:rPr>
-          <w:i/>
-          <w:iCs/>
-          <w:lang w:val="en-GB"/>
-        </w:rPr>
-        <w:t>(75)</w:t>
-      </w:r>
-      <w:r>
-        <w:fldChar w:fldCharType="end"/>
-      </w:r>
-      <w:r>
-        <w:t xml:space="preserve"> are controlled by normalizing </w:t>
+        <w:t xml:space="preserve">Monte Carlo errors are controlled by normalizing </w:t>
       </w:r>
       <m:oMath>
         <m:sSup>
@@ -20501,6 +20885,26 @@
         <w:t xml:space="preserve"> </w:t>
       </w:r>
       <w:r>
+        <w:fldChar w:fldCharType="begin"/>
+      </w:r>
+      <w:r>
+        <w:instrText xml:space="preserve"> ADDIN ZOTERO_ITEM CSL_CITATION {"citationID":"a27i8ee7evl","properties":{"formattedCitation":"{\\i{}(75)}","plainCitation":"(75)","noteIndex":0},"citationItems":[{"id":203,"uris":["http://zotero.org/users/9551388/items/EQB5FSRS"],"itemData":{"id":203,"type":"article-journal","abstract":"Monte Carlo methods to evaluate and maximize the likelihood function enable the construction of confidence intervals and hypothesis tests, facilitating scientific investigation using models for which the likelihood function is intractable. When Monte Carlo error can be made small, by sufficiently exhaustive computation, then the standard theory and practice of likelihood-based inference applies. As datasets become larger, and models more complex, situations arise where no reasonable amount of computation can render Monte Carlo error negligible. We develop profile likelihood methodology to provide frequentist inferences that take into account Monte Carlo uncertainty. We investigate the role of this methodology in facilitating inference for computationally challenging dynamic latent variable models. We present examples arising in the study of infectious disease transmission, demonstrating our methodology for inference on nonlinear dynamic models using genetic sequence data and panel time-series data. We also discuss applicability to nonlinear time-series and spatio-temporal data.","container-title":"Journal of The Royal Society Interface","DOI":"10.1098/rsif.2017.0126","ISSN":"1742-5689, 1742-5662","issue":"132","journalAbbreviation":"J. R. Soc. Interface.","language":"en","page":"20170126","source":"DOI.org (Crossref)","title":"Monte Carlo profile confidence intervals for dynamic systems","volume":"14","author":[{"family":"Ionides","given":"E. L."},{"family":"Breto","given":"C."},{"family":"Park","given":"J."},{"family":"Smith","given":"R. A."},{"family":"King","given":"A. A."}],"issued":{"date-parts":[["2017",7]]}}}],"schema":"https://github.com/citation-style-language/schema/raw/master/csl-citation.json"} </w:instrText>
+      </w:r>
+      <w:r>
+        <w:fldChar w:fldCharType="separate"/>
+      </w:r>
+      <w:r>
+        <w:rPr>
+          <w:i/>
+          <w:iCs/>
+          <w:lang w:val="en-GB"/>
+        </w:rPr>
+        <w:t>(75)</w:t>
+      </w:r>
+      <w:r>
+        <w:fldChar w:fldCharType="end"/>
+      </w:r>
+      <w:r>
         <w:t xml:space="preserve">. In </w:t>
       </w:r>
       <w:r>
@@ -20802,10 +21206,13 @@
         <w:t>d</w:t>
       </w:r>
       <w:r>
-        <w:t xml:space="preserve"> by the uncertainty </w:t>
-      </w:r>
-      <w:r>
-        <w:t xml:space="preserve">obtained from the </w:t>
+        <w:t xml:space="preserve"> </w:t>
+      </w:r>
+      <w:r>
+        <w:t xml:space="preserve">by </w:t>
+      </w:r>
+      <w:r>
+        <w:t xml:space="preserve">the </w:t>
       </w:r>
       <w:r>
         <w:t>model-inference system</w:t>
@@ -21049,36 +21456,6 @@
           <w:lang w:eastAsia="zh-CN"/>
         </w:rPr>
         <w:t>Prevalence estimates.</w:t>
-      </w:r>
-      <w:r>
-        <w:rPr>
-          <w:lang w:eastAsia="zh-CN"/>
-        </w:rPr>
-        <w:t xml:space="preserve"> </w:t>
-      </w:r>
-      <w:r>
-        <w:rPr>
-          <w:color w:val="FF0000"/>
-        </w:rPr>
-        <w:t>(done)</w:t>
-      </w:r>
-    </w:p>
-    <w:p>
-      <w:pPr>
-        <w:pStyle w:val="ListParagraph"/>
-        <w:numPr>
-          <w:ilvl w:val="0"/>
-          <w:numId w:val="8"/>
-        </w:numPr>
-        <w:rPr>
-          <w:lang w:eastAsia="zh-CN"/>
-        </w:rPr>
-      </w:pPr>
-      <w:r>
-        <w:rPr>
-          <w:lang w:eastAsia="zh-CN"/>
-        </w:rPr>
-        <w:t>The ordinary differential equation.</w:t>
       </w:r>
       <w:r>
         <w:rPr>
@@ -21490,6 +21867,7 @@
         <w:rPr>
           <w:color w:val="000000"/>
         </w:rPr>
+        <w:lastRenderedPageBreak/>
         <w:t xml:space="preserve">Figure S6. </w:t>
       </w:r>
       <w:r>
@@ -21586,7 +21964,6 @@
         <w:rPr>
           <w:color w:val="000000"/>
         </w:rPr>
-        <w:lastRenderedPageBreak/>
         <w:t xml:space="preserve">Figure S8. </w:t>
       </w:r>
       <w:r>
@@ -22421,7 +22798,6 @@
           <w:sz w:val="20"/>
           <w:szCs w:val="20"/>
         </w:rPr>
-        <w:lastRenderedPageBreak/>
         <w:t>Figures and Tables</w:t>
       </w:r>
       <w:r>
@@ -22879,8 +23255,8 @@
         </w:rPr>
         <w:t xml:space="preserve"> </w:t>
       </w:r>
-      <w:commentRangeStart w:id="9"/>
       <w:commentRangeStart w:id="10"/>
+      <w:commentRangeStart w:id="11"/>
       <w:r>
         <w:rPr>
           <w:iCs/>
@@ -23107,20 +23483,20 @@
         </w:rPr>
         <w:t>Rest</w:t>
       </w:r>
-      <w:commentRangeEnd w:id="9"/>
+      <w:commentRangeEnd w:id="10"/>
       <w:r>
         <w:rPr>
           <w:rStyle w:val="CommentReference"/>
           <w:color w:val="000000" w:themeColor="text1"/>
         </w:rPr>
-        <w:commentReference w:id="9"/>
-      </w:r>
-      <w:commentRangeEnd w:id="10"/>
+        <w:commentReference w:id="10"/>
+      </w:r>
+      <w:commentRangeEnd w:id="11"/>
       <w:r>
         <w:rPr>
           <w:rStyle w:val="CommentReference"/>
         </w:rPr>
-        <w:commentReference w:id="10"/>
+        <w:commentReference w:id="11"/>
       </w:r>
       <w:r>
         <w:rPr>
@@ -23418,7 +23794,19 @@
         <w:rPr>
           <w:color w:val="000000"/>
         </w:rPr>
-        <w:t>n, continuos faded and solid lines respectively</w:t>
+        <w:t xml:space="preserve">n, </w:t>
+      </w:r>
+      <w:r>
+        <w:rPr>
+          <w:color w:val="000000"/>
+        </w:rPr>
+        <w:t>continuous</w:t>
+      </w:r>
+      <w:r>
+        <w:rPr>
+          <w:color w:val="000000"/>
+        </w:rPr>
+        <w:t xml:space="preserve"> faded and solid lines respectively</w:t>
       </w:r>
       <w:r>
         <w:rPr>
@@ -23673,8 +24061,8 @@
           <w:color w:val="000000"/>
         </w:rPr>
       </w:pPr>
-      <w:commentRangeStart w:id="11"/>
       <w:commentRangeStart w:id="12"/>
+      <w:commentRangeStart w:id="13"/>
       <w:r>
         <w:rPr>
           <w:b/>
@@ -23682,23 +24070,23 @@
         </w:rPr>
         <w:t>Figure 2</w:t>
       </w:r>
-      <w:commentRangeEnd w:id="11"/>
+      <w:commentRangeEnd w:id="12"/>
       <w:r>
         <w:rPr>
           <w:rStyle w:val="CommentReference"/>
           <w:sz w:val="24"/>
           <w:szCs w:val="24"/>
         </w:rPr>
-        <w:commentReference w:id="11"/>
-      </w:r>
-      <w:commentRangeEnd w:id="12"/>
+        <w:commentReference w:id="12"/>
+      </w:r>
+      <w:commentRangeEnd w:id="13"/>
       <w:r>
         <w:rPr>
           <w:rStyle w:val="CommentReference"/>
           <w:sz w:val="24"/>
           <w:szCs w:val="24"/>
         </w:rPr>
-        <w:commentReference w:id="12"/>
+        <w:commentReference w:id="13"/>
       </w:r>
       <w:r>
         <w:rPr>
@@ -24004,7 +24392,7 @@
           <w:szCs w:val="20"/>
         </w:rPr>
       </w:pPr>
-      <w:commentRangeStart w:id="13"/>
+      <w:commentRangeStart w:id="14"/>
       <w:r>
         <w:rPr>
           <w:rFonts w:ascii="Arial" w:hAnsi="Arial" w:cs="Arial"/>
@@ -24056,12 +24444,12 @@
           </wp:inline>
         </w:drawing>
       </w:r>
-      <w:commentRangeEnd w:id="13"/>
+      <w:commentRangeEnd w:id="14"/>
       <w:r>
         <w:rPr>
           <w:rStyle w:val="CommentReference"/>
         </w:rPr>
-        <w:commentReference w:id="13"/>
+        <w:commentReference w:id="14"/>
       </w:r>
     </w:p>
     <w:p>
@@ -24205,7 +24593,7 @@
           <w:color w:val="000000"/>
         </w:rPr>
         <w:lastRenderedPageBreak/>
-        <w:t xml:space="preserve">is shown with both a density plot (darker indicates more probable) and with the posterior ensemble members plotted as dots. </w:t>
+        <w:t>is shown with both a density plot (darker indicates more probable) and with the posterior ensemble members plotted as dots.</w:t>
       </w:r>
     </w:p>
     <w:p>
@@ -24955,7 +25343,7 @@
           <w:szCs w:val="20"/>
         </w:rPr>
       </w:pPr>
-      <w:commentRangeStart w:id="14"/>
+      <w:commentRangeStart w:id="15"/>
       <w:r>
         <w:rPr>
           <w:rFonts w:ascii="Arial" w:hAnsi="Arial" w:cs="Arial"/>
@@ -25001,12 +25389,12 @@
         </w:rPr>
         <w:t>.</w:t>
       </w:r>
-      <w:commentRangeEnd w:id="14"/>
+      <w:commentRangeEnd w:id="15"/>
       <w:r>
         <w:rPr>
           <w:rStyle w:val="CommentReference"/>
         </w:rPr>
-        <w:commentReference w:id="14"/>
+        <w:commentReference w:id="15"/>
       </w:r>
     </w:p>
     <w:tbl>
@@ -29111,7 +29499,7 @@
           <w:sz w:val="20"/>
           <w:szCs w:val="20"/>
         </w:rPr>
-        <w:t>           </w:t>
+        <w:t>         </w:t>
       </w:r>
     </w:p>
     <w:p>
@@ -29131,6 +29519,16 @@
           <w:szCs w:val="20"/>
         </w:rPr>
       </w:pPr>
+      <w:r>
+        <w:rPr>
+          <w:rFonts w:ascii="Arial" w:hAnsi="Arial" w:cs="Arial"/>
+          <w:b/>
+          <w:color w:val="000000"/>
+          <w:sz w:val="20"/>
+          <w:szCs w:val="20"/>
+        </w:rPr>
+        <w:t>References</w:t>
+      </w:r>
     </w:p>
     <w:p>
       <w:pPr>
@@ -29152,52 +29550,6 @@
     </w:p>
     <w:p>
       <w:pPr>
-        <w:pBdr>
-          <w:top w:val="nil"/>
-          <w:left w:val="nil"/>
-          <w:bottom w:val="nil"/>
-          <w:right w:val="nil"/>
-          <w:between w:val="nil"/>
-        </w:pBdr>
-        <w:contextualSpacing/>
-        <w:rPr>
-          <w:rFonts w:ascii="Arial" w:hAnsi="Arial" w:cs="Arial"/>
-          <w:color w:val="000000"/>
-          <w:sz w:val="20"/>
-          <w:szCs w:val="20"/>
-        </w:rPr>
-      </w:pPr>
-      <w:r>
-        <w:rPr>
-          <w:rFonts w:ascii="Arial" w:hAnsi="Arial" w:cs="Arial"/>
-          <w:b/>
-          <w:color w:val="000000"/>
-          <w:sz w:val="20"/>
-          <w:szCs w:val="20"/>
-        </w:rPr>
-        <w:t>References</w:t>
-      </w:r>
-    </w:p>
-    <w:p>
-      <w:pPr>
-        <w:pBdr>
-          <w:top w:val="nil"/>
-          <w:left w:val="nil"/>
-          <w:bottom w:val="nil"/>
-          <w:right w:val="nil"/>
-          <w:between w:val="nil"/>
-        </w:pBdr>
-        <w:contextualSpacing/>
-        <w:rPr>
-          <w:rFonts w:ascii="Arial" w:hAnsi="Arial" w:cs="Arial"/>
-          <w:color w:val="000000"/>
-          <w:sz w:val="20"/>
-          <w:szCs w:val="20"/>
-        </w:rPr>
-      </w:pPr>
-    </w:p>
-    <w:p>
-      <w:pPr>
         <w:pStyle w:val="Bibliography"/>
         <w:rPr>
           <w:lang w:val="en-GB"/>
@@ -29429,7 +29781,6 @@
         <w:rPr>
           <w:lang w:val="en-GB"/>
         </w:rPr>
-        <w:lastRenderedPageBreak/>
         <w:t xml:space="preserve">6. N. G. Davies, S. Flasche, M. Jit, K. E. Atkins, Within-host dynamics shape antibiotic resistance in commensal bacteria. </w:t>
       </w:r>
       <w:r>
@@ -29472,6 +29823,7 @@
         <w:rPr>
           <w:lang w:val="en-GB"/>
         </w:rPr>
+        <w:lastRenderedPageBreak/>
         <w:t xml:space="preserve">7. M. Lipsitch, C. T. Bergstrom, B. R. Levin, The epidemiology of antibiotic resistance in hospitals: Paradoxes and prescriptions. </w:t>
       </w:r>
       <w:r>
@@ -29976,7 +30328,6 @@
         <w:rPr>
           <w:lang w:val="en-GB"/>
         </w:rPr>
-        <w:lastRenderedPageBreak/>
         <w:t xml:space="preserve">19. S. E. Drohan, S. A. Levin, B. T. Grenfell, R. Laxminarayan, Incentivizing hospital infection control. </w:t>
       </w:r>
       <w:r>
@@ -30019,6 +30370,7 @@
         <w:rPr>
           <w:lang w:val="en-GB"/>
         </w:rPr>
+        <w:lastRenderedPageBreak/>
         <w:t>20. S. Lehtinen, F. Blanquart, M. Lipsitch, C. Fraser, Mechanisms that maintain coexistence of antibiotic sensitivity and resistance also promote high frequencies of multidrug resistance. .</w:t>
       </w:r>
     </w:p>
@@ -30411,7 +30763,6 @@
         <w:rPr>
           <w:lang w:val="en-GB"/>
         </w:rPr>
-        <w:lastRenderedPageBreak/>
         <w:t xml:space="preserve">30. R. J. Willems, W. Van Schaik, Transition of </w:t>
       </w:r>
       <w:r>
@@ -30468,6 +30819,7 @@
         <w:rPr>
           <w:lang w:val="en-GB"/>
         </w:rPr>
+        <w:lastRenderedPageBreak/>
         <w:t xml:space="preserve">31. M. Otto, Staphylococcus epidermidis — the “accidental” pathogen. </w:t>
       </w:r>
       <w:r>
@@ -30888,7 +31240,6 @@
         <w:rPr>
           <w:lang w:val="en-GB"/>
         </w:rPr>
-        <w:lastRenderedPageBreak/>
         <w:t>Staphylococcus aureus</w:t>
       </w:r>
       <w:r>
@@ -30917,6 +31268,7 @@
         <w:rPr>
           <w:lang w:val="en-GB"/>
         </w:rPr>
+        <w:lastRenderedPageBreak/>
         <w:t xml:space="preserve">43. B. J. Arnold, I.-T. Huang, W. P. Hanage, Horizontal gene transfer and adaptive evolution in bacteria. </w:t>
       </w:r>
       <w:r>
@@ -32377,7 +32729,25 @@
       </w:r>
     </w:p>
   </w:comment>
-  <w:comment w:id="7" w:author="Cascante Vega, Jaime E." w:date="2023-05-31T13:09:00Z" w:initials="JC">
+  <w:comment w:id="7" w:author="Cascante Vega, Jaime E." w:date="2023-06-06T10:30:00Z" w:initials="JC">
+    <w:p>
+      <w:r>
+        <w:rPr>
+          <w:rStyle w:val="CommentReference"/>
+        </w:rPr>
+        <w:annotationRef/>
+      </w:r>
+      <w:r>
+        <w:rPr>
+          <w:color w:val="000000"/>
+          <w:sz w:val="20"/>
+          <w:szCs w:val="20"/>
+        </w:rPr>
+        <w:t xml:space="preserve">Should I add a Figure showing it? - Figure 6 - Might worth it as all have different levels of importations? </w:t>
+      </w:r>
+    </w:p>
+  </w:comment>
+  <w:comment w:id="8" w:author="Cascante Vega, Jaime E." w:date="2023-05-31T13:09:00Z" w:initials="JC">
     <w:p>
       <w:r>
         <w:rPr>
@@ -32409,7 +32779,7 @@
       </w:r>
     </w:p>
   </w:comment>
-  <w:comment w:id="8" w:author="Cascante Vega, Jaime E." w:date="2023-05-31T13:10:00Z" w:initials="JC">
+  <w:comment w:id="9" w:author="Cascante Vega, Jaime E." w:date="2023-05-31T13:10:00Z" w:initials="JC">
     <w:p>
       <w:r>
         <w:rPr>
@@ -32426,7 +32796,7 @@
       </w:r>
     </w:p>
   </w:comment>
-  <w:comment w:id="9" w:author="Shaman, Jeffrey L." w:date="2023-05-28T15:55:00Z" w:initials="SJL">
+  <w:comment w:id="10" w:author="Shaman, Jeffrey L." w:date="2023-05-28T15:55:00Z" w:initials="SJL">
     <w:p>
       <w:r>
         <w:rPr>
@@ -32444,7 +32814,7 @@
       </w:r>
     </w:p>
   </w:comment>
-  <w:comment w:id="10" w:author="Cascante Vega, Jaime E." w:date="2023-05-31T17:04:00Z" w:initials="JC">
+  <w:comment w:id="11" w:author="Cascante Vega, Jaime E." w:date="2023-05-31T17:04:00Z" w:initials="JC">
     <w:p>
       <w:r>
         <w:rPr>
@@ -32462,7 +32832,7 @@
       </w:r>
     </w:p>
   </w:comment>
-  <w:comment w:id="11" w:author="Yaari, Rami A." w:date="2023-05-17T15:35:00Z" w:initials="YRA">
+  <w:comment w:id="12" w:author="Yaari, Rami A." w:date="2023-05-17T15:35:00Z" w:initials="YRA">
     <w:p>
       <w:pPr>
         <w:pStyle w:val="CommentText"/>
@@ -32478,7 +32848,7 @@
       </w:r>
     </w:p>
   </w:comment>
-  <w:comment w:id="12" w:author="Cascante Vega, Jaime E." w:date="2023-05-22T14:10:00Z" w:initials="JC">
+  <w:comment w:id="13" w:author="Cascante Vega, Jaime E." w:date="2023-05-22T14:10:00Z" w:initials="JC">
     <w:p>
       <w:r>
         <w:rPr>
@@ -32496,7 +32866,7 @@
       </w:r>
     </w:p>
   </w:comment>
-  <w:comment w:id="13" w:author="Cascante Vega, Jaime E." w:date="2023-05-09T16:54:00Z" w:initials="JC">
+  <w:comment w:id="14" w:author="Cascante Vega, Jaime E." w:date="2023-05-09T16:54:00Z" w:initials="JC">
     <w:p>
       <w:r>
         <w:rPr>
@@ -32514,7 +32884,7 @@
       </w:r>
     </w:p>
   </w:comment>
-  <w:comment w:id="14" w:author="Yaari, Rami A." w:date="2023-05-17T23:14:00Z" w:initials="YRA">
+  <w:comment w:id="15" w:author="Yaari, Rami A." w:date="2023-05-17T23:14:00Z" w:initials="YRA">
     <w:p>
       <w:pPr>
         <w:pStyle w:val="CommentText"/>
@@ -32539,6 +32909,7 @@
   <w15:commentEx w15:paraId="34C91DCF" w15:paraIdParent="45E73B4C" w15:done="0"/>
   <w15:commentEx w15:paraId="38B7794B" w15:done="0"/>
   <w15:commentEx w15:paraId="71B4F7C7" w15:paraIdParent="38B7794B" w15:done="0"/>
+  <w15:commentEx w15:paraId="591FEFEC" w15:paraIdParent="38B7794B" w15:done="0"/>
   <w15:commentEx w15:paraId="3453B597" w15:done="0"/>
   <w15:commentEx w15:paraId="0A6A2C7D" w15:paraIdParent="3453B597" w15:done="0"/>
   <w15:commentEx w15:paraId="4CEA65BF" w15:done="1"/>
@@ -32556,6 +32927,7 @@
   <w16cex:commentExtensible w16cex:durableId="2825E6C4" w16cex:dateUtc="2023-06-03T20:20:00Z"/>
   <w16cex:commentExtensible w16cex:durableId="28209B6A" w16cex:dateUtc="2023-05-29T17:41:00Z"/>
   <w16cex:commentExtensible w16cex:durableId="28209B87" w16cex:dateUtc="2023-05-30T19:57:00Z"/>
+  <w16cex:commentExtensible w16cex:durableId="28298932" w16cex:dateUtc="2023-06-06T15:30:00Z"/>
   <w16cex:commentExtensible w16cex:durableId="2821C56D" w16cex:dateUtc="2023-05-31T17:09:00Z"/>
   <w16cex:commentExtensible w16cex:durableId="2821C5C3" w16cex:dateUtc="2023-05-31T17:10:00Z"/>
   <w16cex:commentExtensible w16cex:durableId="281DF7E8" w16cex:dateUtc="2023-05-28T19:55:00Z"/>
@@ -32573,6 +32945,7 @@
   <w16cid:commentId w16cid:paraId="34C91DCF" w16cid:durableId="2825E6C4"/>
   <w16cid:commentId w16cid:paraId="38B7794B" w16cid:durableId="28209B6A"/>
   <w16cid:commentId w16cid:paraId="71B4F7C7" w16cid:durableId="28209B87"/>
+  <w16cid:commentId w16cid:paraId="591FEFEC" w16cid:durableId="28298932"/>
   <w16cid:commentId w16cid:paraId="3453B597" w16cid:durableId="2821C56D"/>
   <w16cid:commentId w16cid:paraId="0A6A2C7D" w16cid:durableId="2821C5C3"/>
   <w16cid:commentId w16cid:paraId="4CEA65BF" w16cid:durableId="281DF7E8"/>

</xml_diff>